<commit_message>
Terminando a documentação do projeto
</commit_message>
<xml_diff>
--- a/documentação/Projeto.docx
+++ b/documentação/Projeto.docx
@@ -191,7 +191,7 @@
                                           <pic:cNvPicPr/>
                                         </pic:nvPicPr>
                                         <pic:blipFill>
-                                          <a:blip r:embed="rId5">
+                                          <a:blip r:embed="rId6">
                                             <a:extLst>
                                               <a:ext uri="{28A0092B-C50C-407E-A947-70E740481C1C}">
                                                 <a14:useLocalDpi xmlns:a14="http://schemas.microsoft.com/office/drawing/2010/main" val="0"/>
@@ -259,7 +259,7 @@
                                     <pic:cNvPicPr/>
                                   </pic:nvPicPr>
                                   <pic:blipFill>
-                                    <a:blip r:embed="rId5">
+                                    <a:blip r:embed="rId6">
                                       <a:extLst>
                                         <a:ext uri="{28A0092B-C50C-407E-A947-70E740481C1C}">
                                           <a14:useLocalDpi xmlns:a14="http://schemas.microsoft.com/office/drawing/2010/main" val="0"/>
@@ -1588,181 +1588,7 @@
         </w:rPr>
         <w:t>Problematização</w:t>
       </w:r>
-    </w:p>
-    <w:p>
-      <w:pPr>
-        <w:rPr>
-          <w:rFonts w:ascii="Aptos" w:hAnsi="Aptos" w:cs="Quire Sans"/>
-          <w:sz w:val="28"/>
-          <w:szCs w:val="28"/>
-        </w:rPr>
-      </w:pPr>
-      <w:r>
-        <w:rPr>
-          <w:rFonts w:ascii="Aptos" w:hAnsi="Aptos" w:cs="Quire Sans"/>
-          <w:sz w:val="28"/>
-          <w:szCs w:val="28"/>
-        </w:rPr>
-        <w:t>Um novo relatório da Organização Mundial da Saúde, OMS, traz informações sobre a relação do sedentarismo com algumas doenças, e como os governos estão implementando recomendações para aumentar a atividade física em todas as faixas etárias.</w:t>
-      </w:r>
-    </w:p>
-    <w:p>
-      <w:pPr>
-        <w:rPr>
-          <w:rFonts w:ascii="Aptos" w:hAnsi="Aptos" w:cs="Quire Sans"/>
-          <w:sz w:val="28"/>
-          <w:szCs w:val="28"/>
-        </w:rPr>
-      </w:pPr>
-      <w:r>
-        <w:rPr>
-          <w:rFonts w:ascii="Aptos" w:hAnsi="Aptos" w:cs="Quire Sans"/>
-          <w:sz w:val="28"/>
-          <w:szCs w:val="28"/>
-        </w:rPr>
-        <w:t>A OMS destaca que, se os governos não tomarem medidas urgentes para incentivar a população a fazer mais exercícios, esse custo será de US$ 27 bilhões.</w:t>
-      </w:r>
-    </w:p>
-    <w:p>
-      <w:pPr>
-        <w:rPr>
-          <w:rFonts w:ascii="Aptos" w:hAnsi="Aptos" w:cs="Quire Sans"/>
-          <w:sz w:val="28"/>
-          <w:szCs w:val="28"/>
-        </w:rPr>
-      </w:pPr>
-      <w:r>
-        <w:rPr>
-          <w:rFonts w:ascii="Aptos" w:hAnsi="Aptos" w:cs="Quire Sans"/>
-          <w:sz w:val="28"/>
-          <w:szCs w:val="28"/>
-        </w:rPr>
-        <w:t>De acordo com o relatório, o progresso tem sido lento. Os governos precisam acelerar o desenvolvimento e a implementação de políticas para aumentar os níveis de atividade física e, assim, prevenir doenças e reduzir a carga sobre os sistemas de saúde já sobrecarregados.</w:t>
-      </w:r>
-    </w:p>
-    <w:p>
-      <w:pPr>
-        <w:rPr>
-          <w:rFonts w:ascii="Aptos" w:hAnsi="Aptos" w:cs="Quire Sans"/>
-          <w:sz w:val="28"/>
-          <w:szCs w:val="28"/>
-        </w:rPr>
-      </w:pPr>
-      <w:r>
-        <w:rPr>
-          <w:rFonts w:ascii="Aptos" w:hAnsi="Aptos" w:cs="Quire Sans"/>
-          <w:sz w:val="28"/>
-          <w:szCs w:val="28"/>
-        </w:rPr>
-        <w:t>Menos de 50% dos países têm uma política nacional de atividade física, e menos de 40% estão operacionais. Apenas 30% das nações têm diretrizes nacionais de atividade física para todas as faixas etárias.</w:t>
-      </w:r>
-    </w:p>
-    <w:p>
-      <w:pPr>
-        <w:rPr>
-          <w:rFonts w:ascii="Aptos" w:hAnsi="Aptos" w:cs="Quire Sans"/>
-          <w:sz w:val="28"/>
-          <w:szCs w:val="28"/>
-        </w:rPr>
-      </w:pPr>
-      <w:r>
-        <w:rPr>
-          <w:rFonts w:ascii="Aptos" w:hAnsi="Aptos" w:cs="Quire Sans"/>
-          <w:sz w:val="28"/>
-          <w:szCs w:val="28"/>
-        </w:rPr>
-        <w:t>Medidas para incentivar caminhadas e uso de bicicleta</w:t>
-      </w:r>
-    </w:p>
-    <w:p>
-      <w:pPr>
-        <w:rPr>
-          <w:rFonts w:ascii="Aptos" w:hAnsi="Aptos" w:cs="Quire Sans"/>
-          <w:sz w:val="28"/>
-          <w:szCs w:val="28"/>
-        </w:rPr>
-      </w:pPr>
-      <w:r>
-        <w:rPr>
-          <w:rFonts w:ascii="Aptos" w:hAnsi="Aptos" w:cs="Quire Sans"/>
-          <w:sz w:val="28"/>
-          <w:szCs w:val="28"/>
-        </w:rPr>
-        <w:t>Embora quase todos os Estados tenham relatado um sistema para monitorar a atividade física em adultos, 75% dos países fazem o mesmo em adolescentes e menos de 30% em crianças menores de cinco anos.</w:t>
-      </w:r>
-    </w:p>
-    <w:p>
-      <w:pPr>
-        <w:rPr>
-          <w:rFonts w:ascii="Aptos" w:hAnsi="Aptos" w:cs="Quire Sans"/>
-          <w:sz w:val="28"/>
-          <w:szCs w:val="28"/>
-        </w:rPr>
-      </w:pPr>
-      <w:r>
-        <w:rPr>
-          <w:rFonts w:ascii="Aptos" w:hAnsi="Aptos" w:cs="Quire Sans"/>
-          <w:sz w:val="28"/>
-          <w:szCs w:val="28"/>
-        </w:rPr>
-        <w:t>Nas áreas de políticas para incentivar o transporte ativo e sustentável, apenas pouco mais de 40% das nações têm padrões de projeto de estradas que tornam a caminhada e o ciclismo mais seguros.</w:t>
-      </w:r>
-    </w:p>
-    <w:p>
-      <w:pPr>
-        <w:rPr>
-          <w:rFonts w:ascii="Aptos" w:hAnsi="Aptos" w:cs="Quire Sans"/>
-          <w:sz w:val="28"/>
-          <w:szCs w:val="28"/>
-        </w:rPr>
-      </w:pPr>
-      <w:r>
-        <w:rPr>
-          <w:rFonts w:ascii="Aptos" w:hAnsi="Aptos" w:cs="Quire Sans"/>
-          <w:sz w:val="28"/>
-          <w:szCs w:val="28"/>
-        </w:rPr>
-        <w:t xml:space="preserve">O diretor-geral da OMS, </w:t>
-      </w:r>
-      <w:proofErr w:type="spellStart"/>
-      <w:r>
-        <w:rPr>
-          <w:rFonts w:ascii="Aptos" w:hAnsi="Aptos" w:cs="Quire Sans"/>
-          <w:sz w:val="28"/>
-          <w:szCs w:val="28"/>
-        </w:rPr>
-        <w:t>Tedros</w:t>
-      </w:r>
-      <w:proofErr w:type="spellEnd"/>
-      <w:r>
-        <w:rPr>
-          <w:rFonts w:ascii="Aptos" w:hAnsi="Aptos" w:cs="Quire Sans"/>
-          <w:sz w:val="28"/>
-          <w:szCs w:val="28"/>
-        </w:rPr>
-        <w:t xml:space="preserve"> </w:t>
-      </w:r>
-      <w:proofErr w:type="spellStart"/>
-      <w:r>
-        <w:rPr>
-          <w:rFonts w:ascii="Aptos" w:hAnsi="Aptos" w:cs="Quire Sans"/>
-          <w:sz w:val="28"/>
-          <w:szCs w:val="28"/>
-        </w:rPr>
-        <w:t>Ghebreyesus</w:t>
-      </w:r>
-      <w:proofErr w:type="spellEnd"/>
-      <w:r>
-        <w:rPr>
-          <w:rFonts w:ascii="Aptos" w:hAnsi="Aptos" w:cs="Quire Sans"/>
-          <w:sz w:val="28"/>
-          <w:szCs w:val="28"/>
-        </w:rPr>
-        <w:t>, disse esperar que os países e parceiros usem o relatório para construir sociedades mais ativas, saudáveis e justas para todos. Para ele, é preciso ampliar a implementação de políticas para apoiar as pessoas a serem mais ativas por meio de caminhadas, ciclismo, esportes e outras atividades físicas.</w:t>
-      </w:r>
-    </w:p>
-    <w:p>
-      <w:pPr>
+      <w:r>
         <w:rPr>
           <w:rFonts w:ascii="Quire Sans" w:hAnsi="Quire Sans" w:cs="Quire Sans"/>
           <w:b/>
@@ -1770,8 +1596,183 @@
           <w:sz w:val="40"/>
           <w:szCs w:val="40"/>
         </w:rPr>
-      </w:pPr>
-      <w:r>
+        <w:t xml:space="preserve"> e conexão com a ONU</w:t>
+      </w:r>
+    </w:p>
+    <w:p>
+      <w:pPr>
+        <w:rPr>
+          <w:rFonts w:ascii="Aptos" w:hAnsi="Aptos" w:cs="Quire Sans"/>
+          <w:sz w:val="28"/>
+          <w:szCs w:val="28"/>
+        </w:rPr>
+      </w:pPr>
+      <w:r>
+        <w:rPr>
+          <w:rFonts w:ascii="Aptos" w:hAnsi="Aptos" w:cs="Quire Sans"/>
+          <w:sz w:val="28"/>
+          <w:szCs w:val="28"/>
+        </w:rPr>
+        <w:t>Um novo relatório da Organização Mundial da Saúde, OMS, traz informações sobre a relação do sedentarismo com algumas doenças, e como os governos estão implementando recomendações para aumentar a atividade física em todas as faixas etárias.</w:t>
+      </w:r>
+    </w:p>
+    <w:p>
+      <w:pPr>
+        <w:rPr>
+          <w:rFonts w:ascii="Aptos" w:hAnsi="Aptos" w:cs="Quire Sans"/>
+          <w:sz w:val="28"/>
+          <w:szCs w:val="28"/>
+        </w:rPr>
+      </w:pPr>
+      <w:r>
+        <w:rPr>
+          <w:rFonts w:ascii="Aptos" w:hAnsi="Aptos" w:cs="Quire Sans"/>
+          <w:sz w:val="28"/>
+          <w:szCs w:val="28"/>
+        </w:rPr>
+        <w:t>A OMS destaca que, se os governos não tomarem medidas urgentes para incentivar a população a fazer mais exercícios, esse custo será de US$ 27 bilhões.</w:t>
+      </w:r>
+    </w:p>
+    <w:p>
+      <w:pPr>
+        <w:rPr>
+          <w:rFonts w:ascii="Aptos" w:hAnsi="Aptos" w:cs="Quire Sans"/>
+          <w:sz w:val="28"/>
+          <w:szCs w:val="28"/>
+        </w:rPr>
+      </w:pPr>
+      <w:r>
+        <w:rPr>
+          <w:rFonts w:ascii="Aptos" w:hAnsi="Aptos" w:cs="Quire Sans"/>
+          <w:sz w:val="28"/>
+          <w:szCs w:val="28"/>
+        </w:rPr>
+        <w:t>De acordo com o relatório, o progresso tem sido lento. Os governos precisam acelerar o desenvolvimento e a implementação de políticas para aumentar os níveis de atividade física e, assim, prevenir doenças e reduzir a carga sobre os sistemas de saúde já sobrecarregados.</w:t>
+      </w:r>
+    </w:p>
+    <w:p>
+      <w:pPr>
+        <w:rPr>
+          <w:rFonts w:ascii="Aptos" w:hAnsi="Aptos" w:cs="Quire Sans"/>
+          <w:sz w:val="28"/>
+          <w:szCs w:val="28"/>
+        </w:rPr>
+      </w:pPr>
+      <w:r>
+        <w:rPr>
+          <w:rFonts w:ascii="Aptos" w:hAnsi="Aptos" w:cs="Quire Sans"/>
+          <w:sz w:val="28"/>
+          <w:szCs w:val="28"/>
+        </w:rPr>
+        <w:t>Menos de 50% dos países têm uma política nacional de atividade física, e menos de 40% estão operacionais. Apenas 30% das nações têm diretrizes nacionais de atividade física para todas as faixas etárias.</w:t>
+      </w:r>
+    </w:p>
+    <w:p>
+      <w:pPr>
+        <w:rPr>
+          <w:rFonts w:ascii="Aptos" w:hAnsi="Aptos" w:cs="Quire Sans"/>
+          <w:sz w:val="28"/>
+          <w:szCs w:val="28"/>
+        </w:rPr>
+      </w:pPr>
+      <w:r>
+        <w:rPr>
+          <w:rFonts w:ascii="Aptos" w:hAnsi="Aptos" w:cs="Quire Sans"/>
+          <w:sz w:val="28"/>
+          <w:szCs w:val="28"/>
+        </w:rPr>
+        <w:t>Medidas para incentivar caminhadas e uso de bicicleta</w:t>
+      </w:r>
+    </w:p>
+    <w:p>
+      <w:pPr>
+        <w:rPr>
+          <w:rFonts w:ascii="Aptos" w:hAnsi="Aptos" w:cs="Quire Sans"/>
+          <w:sz w:val="28"/>
+          <w:szCs w:val="28"/>
+        </w:rPr>
+      </w:pPr>
+      <w:r>
+        <w:rPr>
+          <w:rFonts w:ascii="Aptos" w:hAnsi="Aptos" w:cs="Quire Sans"/>
+          <w:sz w:val="28"/>
+          <w:szCs w:val="28"/>
+        </w:rPr>
+        <w:t>Embora quase todos os Estados tenham relatado um sistema para monitorar a atividade física em adultos, 75% dos países fazem o mesmo em adolescentes e menos de 30% em crianças menores de cinco anos.</w:t>
+      </w:r>
+    </w:p>
+    <w:p>
+      <w:pPr>
+        <w:rPr>
+          <w:rFonts w:ascii="Aptos" w:hAnsi="Aptos" w:cs="Quire Sans"/>
+          <w:sz w:val="28"/>
+          <w:szCs w:val="28"/>
+        </w:rPr>
+      </w:pPr>
+      <w:r>
+        <w:rPr>
+          <w:rFonts w:ascii="Aptos" w:hAnsi="Aptos" w:cs="Quire Sans"/>
+          <w:sz w:val="28"/>
+          <w:szCs w:val="28"/>
+        </w:rPr>
+        <w:t>Nas áreas de políticas para incentivar o transporte ativo e sustentável, apenas pouco mais de 40% das nações têm padrões de projeto de estradas que tornam a caminhada e o ciclismo mais seguros.</w:t>
+      </w:r>
+    </w:p>
+    <w:p>
+      <w:pPr>
+        <w:rPr>
+          <w:rFonts w:ascii="Aptos" w:hAnsi="Aptos" w:cs="Quire Sans"/>
+          <w:sz w:val="28"/>
+          <w:szCs w:val="28"/>
+        </w:rPr>
+      </w:pPr>
+      <w:r>
+        <w:rPr>
+          <w:rFonts w:ascii="Aptos" w:hAnsi="Aptos" w:cs="Quire Sans"/>
+          <w:sz w:val="28"/>
+          <w:szCs w:val="28"/>
+        </w:rPr>
+        <w:t xml:space="preserve">O diretor-geral da OMS, </w:t>
+      </w:r>
+      <w:proofErr w:type="spellStart"/>
+      <w:r>
+        <w:rPr>
+          <w:rFonts w:ascii="Aptos" w:hAnsi="Aptos" w:cs="Quire Sans"/>
+          <w:sz w:val="28"/>
+          <w:szCs w:val="28"/>
+        </w:rPr>
+        <w:t>Tedros</w:t>
+      </w:r>
+      <w:proofErr w:type="spellEnd"/>
+      <w:r>
+        <w:rPr>
+          <w:rFonts w:ascii="Aptos" w:hAnsi="Aptos" w:cs="Quire Sans"/>
+          <w:sz w:val="28"/>
+          <w:szCs w:val="28"/>
+        </w:rPr>
+        <w:t xml:space="preserve"> </w:t>
+      </w:r>
+      <w:proofErr w:type="spellStart"/>
+      <w:r>
+        <w:rPr>
+          <w:rFonts w:ascii="Aptos" w:hAnsi="Aptos" w:cs="Quire Sans"/>
+          <w:sz w:val="28"/>
+          <w:szCs w:val="28"/>
+        </w:rPr>
+        <w:t>Ghebreyesus</w:t>
+      </w:r>
+      <w:proofErr w:type="spellEnd"/>
+      <w:r>
+        <w:rPr>
+          <w:rFonts w:ascii="Aptos" w:hAnsi="Aptos" w:cs="Quire Sans"/>
+          <w:sz w:val="28"/>
+          <w:szCs w:val="28"/>
+        </w:rPr>
+        <w:t>, disse esperar que os países e parceiros usem o relatório para construir sociedades mais ativas, saudáveis e justas para todos. Para ele, é preciso ampliar a implementação de políticas para apoiar as pessoas a serem mais ativas por meio de caminhadas, ciclismo, esportes e outras atividades físicas.</w:t>
+      </w:r>
+    </w:p>
+    <w:p>
+      <w:pPr>
         <w:rPr>
           <w:rFonts w:ascii="Quire Sans" w:hAnsi="Quire Sans" w:cs="Quire Sans"/>
           <w:b/>
@@ -1779,9 +1780,7 @@
           <w:sz w:val="40"/>
           <w:szCs w:val="40"/>
         </w:rPr>
-        <w:lastRenderedPageBreak/>
-        <w:t>M</w:t>
-      </w:r>
+      </w:pPr>
       <w:r>
         <w:rPr>
           <w:rFonts w:ascii="Quire Sans" w:hAnsi="Quire Sans" w:cs="Quire Sans"/>
@@ -1790,7 +1789,8 @@
           <w:sz w:val="40"/>
           <w:szCs w:val="40"/>
         </w:rPr>
-        <w:t xml:space="preserve">inha </w:t>
+        <w:lastRenderedPageBreak/>
+        <w:t>M</w:t>
       </w:r>
       <w:r>
         <w:rPr>
@@ -1800,7 +1800,7 @@
           <w:sz w:val="40"/>
           <w:szCs w:val="40"/>
         </w:rPr>
-        <w:t>conexão</w:t>
+        <w:t xml:space="preserve">inha </w:t>
       </w:r>
       <w:r>
         <w:rPr>
@@ -1810,430 +1810,8 @@
           <w:sz w:val="40"/>
           <w:szCs w:val="40"/>
         </w:rPr>
-        <w:t xml:space="preserve"> com o Boxe</w:t>
-      </w:r>
-    </w:p>
-    <w:p>
-      <w:pPr>
-        <w:rPr>
-          <w:rFonts w:ascii="Aptos" w:hAnsi="Aptos" w:cs="Quire Sans"/>
-          <w:sz w:val="28"/>
-          <w:szCs w:val="28"/>
-        </w:rPr>
-      </w:pPr>
-      <w:r>
-        <w:rPr>
-          <w:rFonts w:ascii="Aptos" w:hAnsi="Aptos" w:cs="Quire Sans"/>
-          <w:sz w:val="28"/>
-          <w:szCs w:val="28"/>
-        </w:rPr>
-        <w:t>Na minha infância e</w:t>
-      </w:r>
-      <w:r>
-        <w:rPr>
-          <w:rFonts w:ascii="Aptos" w:hAnsi="Aptos" w:cs="Quire Sans"/>
-          <w:sz w:val="28"/>
-          <w:szCs w:val="28"/>
-        </w:rPr>
-        <w:t>u fui uma criança introvertida, não tinha muitos amigos, sofria Bullying na escola por ser baixinho e gordinho, sempre tive milhares de problemas e sempre</w:t>
-      </w:r>
-      <w:r>
-        <w:rPr>
-          <w:rFonts w:ascii="Aptos" w:hAnsi="Aptos" w:cs="Quire Sans"/>
-          <w:sz w:val="28"/>
-          <w:szCs w:val="28"/>
-        </w:rPr>
-        <w:t xml:space="preserve"> os</w:t>
-      </w:r>
-      <w:r>
-        <w:rPr>
-          <w:rFonts w:ascii="Aptos" w:hAnsi="Aptos" w:cs="Quire Sans"/>
-          <w:sz w:val="28"/>
-          <w:szCs w:val="28"/>
-        </w:rPr>
-        <w:t xml:space="preserve"> guard</w:t>
-      </w:r>
-      <w:r>
-        <w:rPr>
-          <w:rFonts w:ascii="Aptos" w:hAnsi="Aptos" w:cs="Quire Sans"/>
-          <w:sz w:val="28"/>
-          <w:szCs w:val="28"/>
-        </w:rPr>
-        <w:t>ei</w:t>
-      </w:r>
-      <w:r>
-        <w:rPr>
-          <w:rFonts w:ascii="Aptos" w:hAnsi="Aptos" w:cs="Quire Sans"/>
-          <w:sz w:val="28"/>
-          <w:szCs w:val="28"/>
-        </w:rPr>
-        <w:t xml:space="preserve"> </w:t>
-      </w:r>
-      <w:r>
-        <w:rPr>
-          <w:rFonts w:ascii="Aptos" w:hAnsi="Aptos" w:cs="Quire Sans"/>
-          <w:sz w:val="28"/>
-          <w:szCs w:val="28"/>
-        </w:rPr>
-        <w:t>pra mim pois eu não sabia como liberar aquela angústia ou raiva que eu sentia. Com o tempo, aproximadamente aos 16 anos (2017)</w:t>
-      </w:r>
-      <w:r>
-        <w:rPr>
-          <w:rFonts w:ascii="Aptos" w:hAnsi="Aptos" w:cs="Quire Sans"/>
-          <w:sz w:val="28"/>
-          <w:szCs w:val="28"/>
-        </w:rPr>
-        <w:t>,</w:t>
-      </w:r>
-      <w:r>
-        <w:rPr>
-          <w:rFonts w:ascii="Aptos" w:hAnsi="Aptos" w:cs="Quire Sans"/>
-          <w:sz w:val="28"/>
-          <w:szCs w:val="28"/>
-        </w:rPr>
-        <w:t xml:space="preserve"> após uma desilusão amorosa coisas do passado vieram </w:t>
-      </w:r>
-      <w:r>
-        <w:rPr>
-          <w:rFonts w:ascii="Aptos" w:hAnsi="Aptos" w:cs="Quire Sans"/>
-          <w:sz w:val="28"/>
-          <w:szCs w:val="28"/>
-        </w:rPr>
-        <w:t xml:space="preserve">à </w:t>
-      </w:r>
-      <w:r>
-        <w:rPr>
-          <w:rFonts w:ascii="Aptos" w:hAnsi="Aptos" w:cs="Quire Sans"/>
-          <w:sz w:val="28"/>
-          <w:szCs w:val="28"/>
-        </w:rPr>
-        <w:t xml:space="preserve">tona, problemas familiares, autoestima baixa e então tudo começou a piorar, eu cheguei a pensar que estava </w:t>
-      </w:r>
-      <w:r>
-        <w:rPr>
-          <w:rFonts w:ascii="Aptos" w:hAnsi="Aptos" w:cs="Quire Sans"/>
-          <w:sz w:val="28"/>
-          <w:szCs w:val="28"/>
-        </w:rPr>
-        <w:t xml:space="preserve">em um </w:t>
-      </w:r>
-      <w:r>
-        <w:rPr>
-          <w:rFonts w:ascii="Aptos" w:hAnsi="Aptos" w:cs="Quire Sans"/>
-          <w:sz w:val="28"/>
-          <w:szCs w:val="28"/>
-        </w:rPr>
-        <w:t>in</w:t>
-      </w:r>
-      <w:r>
-        <w:rPr>
-          <w:rFonts w:ascii="Aptos" w:hAnsi="Aptos" w:cs="Quire Sans"/>
-          <w:sz w:val="28"/>
-          <w:szCs w:val="28"/>
-        </w:rPr>
-        <w:t>í</w:t>
-      </w:r>
-      <w:r>
-        <w:rPr>
-          <w:rFonts w:ascii="Aptos" w:hAnsi="Aptos" w:cs="Quire Sans"/>
-          <w:sz w:val="28"/>
-          <w:szCs w:val="28"/>
-        </w:rPr>
-        <w:t>c</w:t>
-      </w:r>
-      <w:r>
-        <w:rPr>
-          <w:rFonts w:ascii="Aptos" w:hAnsi="Aptos" w:cs="Quire Sans"/>
-          <w:sz w:val="28"/>
-          <w:szCs w:val="28"/>
-        </w:rPr>
-        <w:t>i</w:t>
-      </w:r>
-      <w:r>
-        <w:rPr>
-          <w:rFonts w:ascii="Aptos" w:hAnsi="Aptos" w:cs="Quire Sans"/>
-          <w:sz w:val="28"/>
-          <w:szCs w:val="28"/>
-        </w:rPr>
-        <w:t>o de depressão isso foi me machucando de maneira que eu não via saída da</w:t>
-      </w:r>
-      <w:r>
-        <w:rPr>
-          <w:rFonts w:ascii="Aptos" w:hAnsi="Aptos" w:cs="Quire Sans"/>
-          <w:sz w:val="28"/>
-          <w:szCs w:val="28"/>
-        </w:rPr>
-        <w:t>quela situação</w:t>
-      </w:r>
-      <w:r>
-        <w:rPr>
-          <w:rFonts w:ascii="Aptos" w:hAnsi="Aptos" w:cs="Quire Sans"/>
-          <w:sz w:val="28"/>
-          <w:szCs w:val="28"/>
-        </w:rPr>
-        <w:t xml:space="preserve">. </w:t>
-      </w:r>
-      <w:r>
-        <w:rPr>
-          <w:rFonts w:ascii="Aptos" w:hAnsi="Aptos" w:cs="Quire Sans"/>
-          <w:sz w:val="28"/>
-          <w:szCs w:val="28"/>
-        </w:rPr>
-        <w:t>C</w:t>
-      </w:r>
-      <w:r>
-        <w:rPr>
-          <w:rFonts w:ascii="Aptos" w:hAnsi="Aptos" w:cs="Quire Sans"/>
-          <w:sz w:val="28"/>
-          <w:szCs w:val="28"/>
-        </w:rPr>
-        <w:t>omecei a comer muito e</w:t>
-      </w:r>
-      <w:r>
-        <w:rPr>
-          <w:rFonts w:ascii="Aptos" w:hAnsi="Aptos" w:cs="Quire Sans"/>
-          <w:sz w:val="28"/>
-          <w:szCs w:val="28"/>
-        </w:rPr>
-        <w:t xml:space="preserve"> consequentemente</w:t>
-      </w:r>
-      <w:r>
-        <w:rPr>
-          <w:rFonts w:ascii="Aptos" w:hAnsi="Aptos" w:cs="Quire Sans"/>
-          <w:sz w:val="28"/>
-          <w:szCs w:val="28"/>
-        </w:rPr>
-        <w:t xml:space="preserve"> engord</w:t>
-      </w:r>
-      <w:r>
-        <w:rPr>
-          <w:rFonts w:ascii="Aptos" w:hAnsi="Aptos" w:cs="Quire Sans"/>
-          <w:sz w:val="28"/>
-          <w:szCs w:val="28"/>
-        </w:rPr>
-        <w:t>ei</w:t>
-      </w:r>
-      <w:r>
-        <w:rPr>
-          <w:rFonts w:ascii="Aptos" w:hAnsi="Aptos" w:cs="Quire Sans"/>
-          <w:sz w:val="28"/>
-          <w:szCs w:val="28"/>
-        </w:rPr>
-        <w:t xml:space="preserve"> de maneira significante</w:t>
-      </w:r>
-      <w:r>
-        <w:rPr>
-          <w:rFonts w:ascii="Aptos" w:hAnsi="Aptos" w:cs="Quire Sans"/>
-          <w:sz w:val="28"/>
-          <w:szCs w:val="28"/>
-        </w:rPr>
-        <w:t>, diante de tudo que estava acontecendo notei que que se eu não tomasse uma iniciativa eu poderia acabar faze</w:t>
-      </w:r>
-      <w:r>
-        <w:rPr>
-          <w:rFonts w:ascii="Aptos" w:hAnsi="Aptos" w:cs="Quire Sans"/>
-          <w:sz w:val="28"/>
-          <w:szCs w:val="28"/>
-        </w:rPr>
-        <w:t>ndo</w:t>
-      </w:r>
-      <w:r>
-        <w:rPr>
-          <w:rFonts w:ascii="Aptos" w:hAnsi="Aptos" w:cs="Quire Sans"/>
-          <w:sz w:val="28"/>
-          <w:szCs w:val="28"/>
-        </w:rPr>
-        <w:t xml:space="preserve"> o pior, </w:t>
-      </w:r>
-      <w:r>
-        <w:rPr>
-          <w:rFonts w:ascii="Aptos" w:hAnsi="Aptos" w:cs="Quire Sans"/>
-          <w:sz w:val="28"/>
-          <w:szCs w:val="28"/>
-        </w:rPr>
-        <w:t xml:space="preserve">então foi ai que </w:t>
-      </w:r>
-      <w:r>
-        <w:rPr>
-          <w:rFonts w:ascii="Aptos" w:hAnsi="Aptos" w:cs="Quire Sans"/>
-          <w:sz w:val="28"/>
-          <w:szCs w:val="28"/>
-        </w:rPr>
-        <w:t>decidi começar a praticar exercícios físicos, inicialmente, comecei na academia e me identifiquei bastante, eu me sentia bem quando treinava e isso foi alimentando um lado em mim que eu não sabia que tinha, aos 17 anos (2018), fiquei sabendo através de um amigo meu que no clube que eu treinava existia aulas de artes marciais, a princípio eu não dei muita importância pois eu não me via praticando</w:t>
-      </w:r>
-      <w:r>
-        <w:rPr>
-          <w:rFonts w:ascii="Aptos" w:hAnsi="Aptos" w:cs="Quire Sans"/>
-          <w:sz w:val="28"/>
-          <w:szCs w:val="28"/>
-        </w:rPr>
-        <w:t xml:space="preserve"> tais coisas</w:t>
-      </w:r>
-      <w:r>
-        <w:rPr>
-          <w:rFonts w:ascii="Aptos" w:hAnsi="Aptos" w:cs="Quire Sans"/>
-          <w:sz w:val="28"/>
-          <w:szCs w:val="28"/>
-        </w:rPr>
-        <w:t xml:space="preserve">, mas resolvi dar uma chance, afinal, era </w:t>
-      </w:r>
-      <w:r>
-        <w:rPr>
-          <w:rFonts w:ascii="Aptos" w:hAnsi="Aptos" w:cs="Quire Sans"/>
-          <w:sz w:val="28"/>
-          <w:szCs w:val="28"/>
-        </w:rPr>
-        <w:t xml:space="preserve">um maneira de emagrecer e consequentemente </w:t>
-      </w:r>
-      <w:r>
-        <w:rPr>
-          <w:rFonts w:ascii="Aptos" w:hAnsi="Aptos" w:cs="Quire Sans"/>
-          <w:sz w:val="28"/>
-          <w:szCs w:val="28"/>
-        </w:rPr>
-        <w:t>aprender auto defesa</w:t>
-      </w:r>
-      <w:r>
-        <w:rPr>
-          <w:rFonts w:ascii="Aptos" w:hAnsi="Aptos" w:cs="Quire Sans"/>
-          <w:sz w:val="28"/>
-          <w:szCs w:val="28"/>
-        </w:rPr>
-        <w:t>, marcamos de irmos após a academia para uma aula de boxe, foi uma aula incrível porém dolorosa e eu sentia muito medo do contato físico  mas isso não me impediu de permanecer na experiência, então após 1 mês treinando eu já não sentia tanto medo de contato físico quanto a primeira vez, e eu já não estava ali com o mesmo proposito, na qual era emagrecer, eu havia descoberto uma maneira de aliviar o stress do cotidiano, onde enquanto eu treinava e me concentrava em aplicar a técnica do boxe e batia nos aparadores com toda minha força, eu sentia que era libertador pra mim pois eu podia descarregar minha raiva em “aparadores”, e depois de treinar durante 6 anos eu aprendi muita coisa que levo pra vida, eu aprendi a ter mais disciplina,</w:t>
-      </w:r>
-      <w:r>
-        <w:rPr>
-          <w:rFonts w:ascii="Aptos" w:hAnsi="Aptos" w:cs="Quire Sans"/>
-          <w:sz w:val="28"/>
-          <w:szCs w:val="28"/>
-        </w:rPr>
-        <w:t xml:space="preserve"> melhorou meu autocontrole, ensinou</w:t>
-      </w:r>
-      <w:r>
-        <w:rPr>
-          <w:rFonts w:ascii="Aptos" w:hAnsi="Aptos" w:cs="Quire Sans"/>
-          <w:sz w:val="28"/>
-          <w:szCs w:val="28"/>
-        </w:rPr>
-        <w:t xml:space="preserve"> a controlar a minha raiva</w:t>
-      </w:r>
-      <w:r>
-        <w:rPr>
-          <w:rFonts w:ascii="Aptos" w:hAnsi="Aptos" w:cs="Quire Sans"/>
-          <w:sz w:val="28"/>
-          <w:szCs w:val="28"/>
-        </w:rPr>
-        <w:t xml:space="preserve"> pois eu era MUITO explosivo,</w:t>
-      </w:r>
-      <w:r>
-        <w:rPr>
-          <w:rFonts w:ascii="Aptos" w:hAnsi="Aptos" w:cs="Quire Sans"/>
-          <w:sz w:val="28"/>
-          <w:szCs w:val="28"/>
-        </w:rPr>
-        <w:t xml:space="preserve"> </w:t>
-      </w:r>
-      <w:r>
-        <w:rPr>
-          <w:rFonts w:ascii="Aptos" w:hAnsi="Aptos" w:cs="Quire Sans"/>
-          <w:sz w:val="28"/>
-          <w:szCs w:val="28"/>
-        </w:rPr>
-        <w:t>entendi e compreendi</w:t>
-      </w:r>
-      <w:r>
-        <w:rPr>
-          <w:rFonts w:ascii="Aptos" w:hAnsi="Aptos" w:cs="Quire Sans"/>
-          <w:sz w:val="28"/>
-          <w:szCs w:val="28"/>
-        </w:rPr>
-        <w:t xml:space="preserve"> que a última coisa a se fazer em uma discussão é partir para uma agressão pois sei que meu corpo virou uma arma branca </w:t>
-      </w:r>
-      <w:r>
-        <w:rPr>
-          <w:rFonts w:ascii="Aptos" w:hAnsi="Aptos" w:cs="Quire Sans"/>
-          <w:sz w:val="28"/>
-          <w:szCs w:val="28"/>
-        </w:rPr>
-        <w:t>,</w:t>
-      </w:r>
-      <w:r>
-        <w:rPr>
-          <w:rFonts w:ascii="Aptos" w:hAnsi="Aptos" w:cs="Quire Sans"/>
-          <w:sz w:val="28"/>
-          <w:szCs w:val="28"/>
-        </w:rPr>
-        <w:t>e não só por isso e</w:t>
-      </w:r>
-      <w:r>
-        <w:rPr>
-          <w:rFonts w:ascii="Aptos" w:hAnsi="Aptos" w:cs="Quire Sans"/>
-          <w:sz w:val="28"/>
-          <w:szCs w:val="28"/>
-        </w:rPr>
-        <w:t>u</w:t>
-      </w:r>
-      <w:r>
-        <w:rPr>
-          <w:rFonts w:ascii="Aptos" w:hAnsi="Aptos" w:cs="Quire Sans"/>
-          <w:sz w:val="28"/>
-          <w:szCs w:val="28"/>
-        </w:rPr>
-        <w:t xml:space="preserve"> não me sentiria bem aplicando uma técnica que eu possa machucar ou até matar </w:t>
-      </w:r>
-      <w:r>
-        <w:rPr>
-          <w:rFonts w:ascii="Aptos" w:hAnsi="Aptos" w:cs="Quire Sans"/>
-          <w:sz w:val="28"/>
-          <w:szCs w:val="28"/>
-        </w:rPr>
-        <w:lastRenderedPageBreak/>
-        <w:t>alguém por pura e livre espontânea vontade</w:t>
-      </w:r>
-      <w:r>
-        <w:rPr>
-          <w:rFonts w:ascii="Aptos" w:hAnsi="Aptos" w:cs="Quire Sans"/>
-          <w:sz w:val="28"/>
-          <w:szCs w:val="28"/>
-        </w:rPr>
-        <w:t xml:space="preserve"> por apenas alguma opinião divergir da minha ou coisa parecida, então como resumo, o Boxe mudou a minha vida, me fez enxergar o mundo de uma maneira mais pacifica e sempre tentando agir de maneira racional.</w:t>
-      </w:r>
-    </w:p>
-    <w:p>
-      <w:pPr>
-        <w:rPr>
-          <w:rFonts w:ascii="Aptos" w:hAnsi="Aptos" w:cs="Quire Sans"/>
-          <w:sz w:val="28"/>
-          <w:szCs w:val="28"/>
-        </w:rPr>
-      </w:pPr>
-    </w:p>
-    <w:p>
-      <w:pPr>
-        <w:rPr>
-          <w:rFonts w:ascii="Aptos" w:hAnsi="Aptos" w:cs="Quire Sans"/>
-          <w:sz w:val="28"/>
-          <w:szCs w:val="28"/>
-        </w:rPr>
-      </w:pPr>
-    </w:p>
-    <w:p>
-      <w:pPr>
-        <w:rPr>
-          <w:rFonts w:ascii="Aptos" w:hAnsi="Aptos" w:cs="Quire Sans"/>
-          <w:sz w:val="28"/>
-          <w:szCs w:val="28"/>
-        </w:rPr>
-      </w:pPr>
-    </w:p>
-    <w:p>
-      <w:pPr>
-        <w:rPr>
-          <w:rFonts w:ascii="Aptos" w:hAnsi="Aptos" w:cs="Quire Sans"/>
-          <w:sz w:val="28"/>
-          <w:szCs w:val="28"/>
-        </w:rPr>
-      </w:pPr>
+        <w:t>conexão</w:t>
+      </w:r>
       <w:r>
         <w:rPr>
           <w:rFonts w:ascii="Quire Sans" w:hAnsi="Quire Sans" w:cs="Quire Sans"/>
@@ -2242,43 +1820,2743 @@
           <w:sz w:val="40"/>
           <w:szCs w:val="40"/>
         </w:rPr>
-        <w:t>Objetivos</w:t>
-      </w:r>
-    </w:p>
-    <w:p>
-      <w:pPr>
-        <w:rPr>
-          <w:rFonts w:ascii="Aptos" w:hAnsi="Aptos" w:cs="Quire Sans"/>
-          <w:sz w:val="28"/>
-          <w:szCs w:val="28"/>
-        </w:rPr>
-      </w:pPr>
-    </w:p>
-    <w:p>
-      <w:pPr>
-        <w:rPr>
-          <w:rFonts w:ascii="Aptos" w:hAnsi="Aptos" w:cs="Quire Sans"/>
-          <w:sz w:val="28"/>
-          <w:szCs w:val="28"/>
-        </w:rPr>
-      </w:pPr>
-    </w:p>
-    <w:p>
-      <w:pPr>
-        <w:rPr>
-          <w:rFonts w:ascii="Aptos" w:hAnsi="Aptos" w:cs="Quire Sans"/>
-          <w:vanish/>
-          <w:sz w:val="28"/>
-          <w:szCs w:val="28"/>
-        </w:rPr>
-      </w:pPr>
-    </w:p>
-    <w:p>
-      <w:pPr>
-        <w:rPr>
-          <w:rFonts w:ascii="Aptos" w:hAnsi="Aptos" w:cs="Quire Sans"/>
-          <w:sz w:val="28"/>
-          <w:szCs w:val="28"/>
+        <w:t xml:space="preserve"> com o Boxe</w:t>
+      </w:r>
+    </w:p>
+    <w:p>
+      <w:pPr>
+        <w:rPr>
+          <w:rFonts w:ascii="Aptos" w:hAnsi="Aptos" w:cs="Quire Sans"/>
+          <w:sz w:val="28"/>
+          <w:szCs w:val="28"/>
+        </w:rPr>
+      </w:pPr>
+      <w:r>
+        <w:rPr>
+          <w:rFonts w:ascii="Aptos" w:hAnsi="Aptos" w:cs="Quire Sans"/>
+          <w:sz w:val="28"/>
+          <w:szCs w:val="28"/>
+        </w:rPr>
+        <w:t>Na minha infância e</w:t>
+      </w:r>
+      <w:r>
+        <w:rPr>
+          <w:rFonts w:ascii="Aptos" w:hAnsi="Aptos" w:cs="Quire Sans"/>
+          <w:sz w:val="28"/>
+          <w:szCs w:val="28"/>
+        </w:rPr>
+        <w:t>u fui uma criança introvertida, não tinha muitos amigos, sofria Bullying na escola por ser baixinho e gordinho, sempre tive milhares de problemas e sempre</w:t>
+      </w:r>
+      <w:r>
+        <w:rPr>
+          <w:rFonts w:ascii="Aptos" w:hAnsi="Aptos" w:cs="Quire Sans"/>
+          <w:sz w:val="28"/>
+          <w:szCs w:val="28"/>
+        </w:rPr>
+        <w:t xml:space="preserve"> os</w:t>
+      </w:r>
+      <w:r>
+        <w:rPr>
+          <w:rFonts w:ascii="Aptos" w:hAnsi="Aptos" w:cs="Quire Sans"/>
+          <w:sz w:val="28"/>
+          <w:szCs w:val="28"/>
+        </w:rPr>
+        <w:t xml:space="preserve"> guard</w:t>
+      </w:r>
+      <w:r>
+        <w:rPr>
+          <w:rFonts w:ascii="Aptos" w:hAnsi="Aptos" w:cs="Quire Sans"/>
+          <w:sz w:val="28"/>
+          <w:szCs w:val="28"/>
+        </w:rPr>
+        <w:t>ei</w:t>
+      </w:r>
+      <w:r>
+        <w:rPr>
+          <w:rFonts w:ascii="Aptos" w:hAnsi="Aptos" w:cs="Quire Sans"/>
+          <w:sz w:val="28"/>
+          <w:szCs w:val="28"/>
+        </w:rPr>
+        <w:t xml:space="preserve"> </w:t>
+      </w:r>
+      <w:r>
+        <w:rPr>
+          <w:rFonts w:ascii="Aptos" w:hAnsi="Aptos" w:cs="Quire Sans"/>
+          <w:sz w:val="28"/>
+          <w:szCs w:val="28"/>
+        </w:rPr>
+        <w:t>pra mim pois eu não sabia como liberar aquela angústia ou raiva que eu sentia. Com o tempo, aproximadamente aos 16 anos (2017)</w:t>
+      </w:r>
+      <w:r>
+        <w:rPr>
+          <w:rFonts w:ascii="Aptos" w:hAnsi="Aptos" w:cs="Quire Sans"/>
+          <w:sz w:val="28"/>
+          <w:szCs w:val="28"/>
+        </w:rPr>
+        <w:t>,</w:t>
+      </w:r>
+      <w:r>
+        <w:rPr>
+          <w:rFonts w:ascii="Aptos" w:hAnsi="Aptos" w:cs="Quire Sans"/>
+          <w:sz w:val="28"/>
+          <w:szCs w:val="28"/>
+        </w:rPr>
+        <w:t xml:space="preserve"> após uma desilusão amorosa coisas do passado vieram </w:t>
+      </w:r>
+      <w:r>
+        <w:rPr>
+          <w:rFonts w:ascii="Aptos" w:hAnsi="Aptos" w:cs="Quire Sans"/>
+          <w:sz w:val="28"/>
+          <w:szCs w:val="28"/>
+        </w:rPr>
+        <w:t xml:space="preserve">à </w:t>
+      </w:r>
+      <w:r>
+        <w:rPr>
+          <w:rFonts w:ascii="Aptos" w:hAnsi="Aptos" w:cs="Quire Sans"/>
+          <w:sz w:val="28"/>
+          <w:szCs w:val="28"/>
+        </w:rPr>
+        <w:t xml:space="preserve">tona, problemas familiares, autoestima baixa e então tudo começou a piorar, eu cheguei a pensar que estava </w:t>
+      </w:r>
+      <w:r>
+        <w:rPr>
+          <w:rFonts w:ascii="Aptos" w:hAnsi="Aptos" w:cs="Quire Sans"/>
+          <w:sz w:val="28"/>
+          <w:szCs w:val="28"/>
+        </w:rPr>
+        <w:t xml:space="preserve">em um </w:t>
+      </w:r>
+      <w:r>
+        <w:rPr>
+          <w:rFonts w:ascii="Aptos" w:hAnsi="Aptos" w:cs="Quire Sans"/>
+          <w:sz w:val="28"/>
+          <w:szCs w:val="28"/>
+        </w:rPr>
+        <w:t>in</w:t>
+      </w:r>
+      <w:r>
+        <w:rPr>
+          <w:rFonts w:ascii="Aptos" w:hAnsi="Aptos" w:cs="Quire Sans"/>
+          <w:sz w:val="28"/>
+          <w:szCs w:val="28"/>
+        </w:rPr>
+        <w:t>í</w:t>
+      </w:r>
+      <w:r>
+        <w:rPr>
+          <w:rFonts w:ascii="Aptos" w:hAnsi="Aptos" w:cs="Quire Sans"/>
+          <w:sz w:val="28"/>
+          <w:szCs w:val="28"/>
+        </w:rPr>
+        <w:t>c</w:t>
+      </w:r>
+      <w:r>
+        <w:rPr>
+          <w:rFonts w:ascii="Aptos" w:hAnsi="Aptos" w:cs="Quire Sans"/>
+          <w:sz w:val="28"/>
+          <w:szCs w:val="28"/>
+        </w:rPr>
+        <w:t>i</w:t>
+      </w:r>
+      <w:r>
+        <w:rPr>
+          <w:rFonts w:ascii="Aptos" w:hAnsi="Aptos" w:cs="Quire Sans"/>
+          <w:sz w:val="28"/>
+          <w:szCs w:val="28"/>
+        </w:rPr>
+        <w:t>o de depressão isso foi me machucando de maneira que eu não via saída da</w:t>
+      </w:r>
+      <w:r>
+        <w:rPr>
+          <w:rFonts w:ascii="Aptos" w:hAnsi="Aptos" w:cs="Quire Sans"/>
+          <w:sz w:val="28"/>
+          <w:szCs w:val="28"/>
+        </w:rPr>
+        <w:t>quela situação</w:t>
+      </w:r>
+      <w:r>
+        <w:rPr>
+          <w:rFonts w:ascii="Aptos" w:hAnsi="Aptos" w:cs="Quire Sans"/>
+          <w:sz w:val="28"/>
+          <w:szCs w:val="28"/>
+        </w:rPr>
+        <w:t xml:space="preserve">. </w:t>
+      </w:r>
+      <w:r>
+        <w:rPr>
+          <w:rFonts w:ascii="Aptos" w:hAnsi="Aptos" w:cs="Quire Sans"/>
+          <w:sz w:val="28"/>
+          <w:szCs w:val="28"/>
+        </w:rPr>
+        <w:t>C</w:t>
+      </w:r>
+      <w:r>
+        <w:rPr>
+          <w:rFonts w:ascii="Aptos" w:hAnsi="Aptos" w:cs="Quire Sans"/>
+          <w:sz w:val="28"/>
+          <w:szCs w:val="28"/>
+        </w:rPr>
+        <w:t>omecei a comer muito e</w:t>
+      </w:r>
+      <w:r>
+        <w:rPr>
+          <w:rFonts w:ascii="Aptos" w:hAnsi="Aptos" w:cs="Quire Sans"/>
+          <w:sz w:val="28"/>
+          <w:szCs w:val="28"/>
+        </w:rPr>
+        <w:t xml:space="preserve"> consequentemente</w:t>
+      </w:r>
+      <w:r>
+        <w:rPr>
+          <w:rFonts w:ascii="Aptos" w:hAnsi="Aptos" w:cs="Quire Sans"/>
+          <w:sz w:val="28"/>
+          <w:szCs w:val="28"/>
+        </w:rPr>
+        <w:t xml:space="preserve"> engord</w:t>
+      </w:r>
+      <w:r>
+        <w:rPr>
+          <w:rFonts w:ascii="Aptos" w:hAnsi="Aptos" w:cs="Quire Sans"/>
+          <w:sz w:val="28"/>
+          <w:szCs w:val="28"/>
+        </w:rPr>
+        <w:t>ei</w:t>
+      </w:r>
+      <w:r>
+        <w:rPr>
+          <w:rFonts w:ascii="Aptos" w:hAnsi="Aptos" w:cs="Quire Sans"/>
+          <w:sz w:val="28"/>
+          <w:szCs w:val="28"/>
+        </w:rPr>
+        <w:t xml:space="preserve"> de maneira significante</w:t>
+      </w:r>
+      <w:r>
+        <w:rPr>
+          <w:rFonts w:ascii="Aptos" w:hAnsi="Aptos" w:cs="Quire Sans"/>
+          <w:sz w:val="28"/>
+          <w:szCs w:val="28"/>
+        </w:rPr>
+        <w:t>, diante de tudo que estava acontecendo notei que que se eu não tomasse uma iniciativa eu poderia acabar faze</w:t>
+      </w:r>
+      <w:r>
+        <w:rPr>
+          <w:rFonts w:ascii="Aptos" w:hAnsi="Aptos" w:cs="Quire Sans"/>
+          <w:sz w:val="28"/>
+          <w:szCs w:val="28"/>
+        </w:rPr>
+        <w:t>ndo</w:t>
+      </w:r>
+      <w:r>
+        <w:rPr>
+          <w:rFonts w:ascii="Aptos" w:hAnsi="Aptos" w:cs="Quire Sans"/>
+          <w:sz w:val="28"/>
+          <w:szCs w:val="28"/>
+        </w:rPr>
+        <w:t xml:space="preserve"> o pior, </w:t>
+      </w:r>
+      <w:r>
+        <w:rPr>
+          <w:rFonts w:ascii="Aptos" w:hAnsi="Aptos" w:cs="Quire Sans"/>
+          <w:sz w:val="28"/>
+          <w:szCs w:val="28"/>
+        </w:rPr>
+        <w:t xml:space="preserve">então foi ai que </w:t>
+      </w:r>
+      <w:r>
+        <w:rPr>
+          <w:rFonts w:ascii="Aptos" w:hAnsi="Aptos" w:cs="Quire Sans"/>
+          <w:sz w:val="28"/>
+          <w:szCs w:val="28"/>
+        </w:rPr>
+        <w:t>decidi começar a praticar exercícios físicos, inicialmente, comecei na academia e me identifiquei bastante, eu me sentia bem quando treinava e isso foi alimentando um lado em mim que eu não sabia que tinha, aos 17 anos (2018), fiquei sabendo através de um amigo meu que no clube que eu treinava existia aulas de artes marciais, a princípio eu não dei muita importância pois eu não me via praticando</w:t>
+      </w:r>
+      <w:r>
+        <w:rPr>
+          <w:rFonts w:ascii="Aptos" w:hAnsi="Aptos" w:cs="Quire Sans"/>
+          <w:sz w:val="28"/>
+          <w:szCs w:val="28"/>
+        </w:rPr>
+        <w:t xml:space="preserve"> tais coisas</w:t>
+      </w:r>
+      <w:r>
+        <w:rPr>
+          <w:rFonts w:ascii="Aptos" w:hAnsi="Aptos" w:cs="Quire Sans"/>
+          <w:sz w:val="28"/>
+          <w:szCs w:val="28"/>
+        </w:rPr>
+        <w:t xml:space="preserve">, mas resolvi dar uma chance, afinal, era </w:t>
+      </w:r>
+      <w:r>
+        <w:rPr>
+          <w:rFonts w:ascii="Aptos" w:hAnsi="Aptos" w:cs="Quire Sans"/>
+          <w:sz w:val="28"/>
+          <w:szCs w:val="28"/>
+        </w:rPr>
+        <w:t>um maneira de emagrecer e consequentemente aprender auto defesa, marcamos de irmos após a academia para uma aula de boxe, foi uma aula incrível porém dolorosa e eu sentia muito medo do contato físico  mas isso não me impediu de permanecer na experiência, então após 1 mês treinando eu já não sentia tanto medo de contato físico quanto a primeira vez, e eu já não estava ali com o mesmo proposito, na qual era emagrecer, eu havia descoberto uma maneira de aliviar o stress do cotidiano, onde enquanto eu treinava e me concentrava em aplicar a técnica do boxe e batia nos aparadores com toda minha força, eu sentia que era libertador pra mim pois eu podia descarregar minha raiva em “aparadores”, e depois de treinar durante 6 anos eu aprendi muita coisa que levo pra vida, eu aprendi a ter mais disciplina,</w:t>
+      </w:r>
+      <w:r>
+        <w:rPr>
+          <w:rFonts w:ascii="Aptos" w:hAnsi="Aptos" w:cs="Quire Sans"/>
+          <w:sz w:val="28"/>
+          <w:szCs w:val="28"/>
+        </w:rPr>
+        <w:t xml:space="preserve"> melhorou meu autocontrole, ensinou</w:t>
+      </w:r>
+      <w:r>
+        <w:rPr>
+          <w:rFonts w:ascii="Aptos" w:hAnsi="Aptos" w:cs="Quire Sans"/>
+          <w:sz w:val="28"/>
+          <w:szCs w:val="28"/>
+        </w:rPr>
+        <w:t xml:space="preserve"> a controlar a minha raiva</w:t>
+      </w:r>
+      <w:r>
+        <w:rPr>
+          <w:rFonts w:ascii="Aptos" w:hAnsi="Aptos" w:cs="Quire Sans"/>
+          <w:sz w:val="28"/>
+          <w:szCs w:val="28"/>
+        </w:rPr>
+        <w:t xml:space="preserve"> pois eu era MUITO explosivo,</w:t>
+      </w:r>
+      <w:r>
+        <w:rPr>
+          <w:rFonts w:ascii="Aptos" w:hAnsi="Aptos" w:cs="Quire Sans"/>
+          <w:sz w:val="28"/>
+          <w:szCs w:val="28"/>
+        </w:rPr>
+        <w:t xml:space="preserve"> </w:t>
+      </w:r>
+      <w:r>
+        <w:rPr>
+          <w:rFonts w:ascii="Aptos" w:hAnsi="Aptos" w:cs="Quire Sans"/>
+          <w:sz w:val="28"/>
+          <w:szCs w:val="28"/>
+        </w:rPr>
+        <w:t>entendi e compreendi</w:t>
+      </w:r>
+      <w:r>
+        <w:rPr>
+          <w:rFonts w:ascii="Aptos" w:hAnsi="Aptos" w:cs="Quire Sans"/>
+          <w:sz w:val="28"/>
+          <w:szCs w:val="28"/>
+        </w:rPr>
+        <w:t xml:space="preserve"> que a última coisa a se fazer em uma discussão é partir para uma agressão pois sei que meu corpo virou uma arma branca </w:t>
+      </w:r>
+      <w:r>
+        <w:rPr>
+          <w:rFonts w:ascii="Aptos" w:hAnsi="Aptos" w:cs="Quire Sans"/>
+          <w:sz w:val="28"/>
+          <w:szCs w:val="28"/>
+        </w:rPr>
+        <w:t>,</w:t>
+      </w:r>
+      <w:r>
+        <w:rPr>
+          <w:rFonts w:ascii="Aptos" w:hAnsi="Aptos" w:cs="Quire Sans"/>
+          <w:sz w:val="28"/>
+          <w:szCs w:val="28"/>
+        </w:rPr>
+        <w:t>e não só por isso e</w:t>
+      </w:r>
+      <w:r>
+        <w:rPr>
+          <w:rFonts w:ascii="Aptos" w:hAnsi="Aptos" w:cs="Quire Sans"/>
+          <w:sz w:val="28"/>
+          <w:szCs w:val="28"/>
+        </w:rPr>
+        <w:t>u</w:t>
+      </w:r>
+      <w:r>
+        <w:rPr>
+          <w:rFonts w:ascii="Aptos" w:hAnsi="Aptos" w:cs="Quire Sans"/>
+          <w:sz w:val="28"/>
+          <w:szCs w:val="28"/>
+        </w:rPr>
+        <w:t xml:space="preserve"> não me sentiria bem aplicando uma técnica que eu possa machucar ou até matar </w:t>
+      </w:r>
+      <w:r>
+        <w:rPr>
+          <w:rFonts w:ascii="Aptos" w:hAnsi="Aptos" w:cs="Quire Sans"/>
+          <w:sz w:val="28"/>
+          <w:szCs w:val="28"/>
+        </w:rPr>
+        <w:lastRenderedPageBreak/>
+        <w:t>alguém por pura e livre espontânea vontade</w:t>
+      </w:r>
+      <w:r>
+        <w:rPr>
+          <w:rFonts w:ascii="Aptos" w:hAnsi="Aptos" w:cs="Quire Sans"/>
+          <w:sz w:val="28"/>
+          <w:szCs w:val="28"/>
+        </w:rPr>
+        <w:t xml:space="preserve"> por apenas alguma opinião divergir da minha ou coisa parecida, então como resumo, o Boxe mudou a minha vida, me fez enxergar o mundo de uma maneira mais pacifica e sempre tentando agir de maneira racional.</w:t>
+      </w:r>
+    </w:p>
+    <w:p>
+      <w:pPr>
+        <w:rPr>
+          <w:rFonts w:ascii="Aptos" w:hAnsi="Aptos" w:cs="Quire Sans"/>
+          <w:sz w:val="28"/>
+          <w:szCs w:val="28"/>
+        </w:rPr>
+      </w:pPr>
+    </w:p>
+    <w:p>
+      <w:pPr>
+        <w:rPr>
+          <w:rFonts w:ascii="Aptos" w:hAnsi="Aptos" w:cs="Quire Sans"/>
+          <w:sz w:val="28"/>
+          <w:szCs w:val="28"/>
+        </w:rPr>
+      </w:pPr>
+    </w:p>
+    <w:p>
+      <w:pPr>
+        <w:rPr>
+          <w:rFonts w:ascii="Aptos" w:hAnsi="Aptos" w:cs="Quire Sans"/>
+          <w:sz w:val="28"/>
+          <w:szCs w:val="28"/>
+        </w:rPr>
+      </w:pPr>
+    </w:p>
+    <w:p>
+      <w:pPr>
+        <w:rPr>
+          <w:rFonts w:ascii="Quire Sans" w:hAnsi="Quire Sans" w:cs="Quire Sans"/>
+          <w:b/>
+          <w:bCs/>
+          <w:sz w:val="40"/>
+          <w:szCs w:val="40"/>
+        </w:rPr>
+      </w:pPr>
+      <w:r>
+        <w:rPr>
+          <w:rFonts w:ascii="Quire Sans" w:hAnsi="Quire Sans" w:cs="Quire Sans"/>
+          <w:b/>
+          <w:bCs/>
+          <w:sz w:val="40"/>
+          <w:szCs w:val="40"/>
+        </w:rPr>
+        <w:t>Objetivo</w:t>
+      </w:r>
+      <w:r>
+        <w:rPr>
+          <w:rFonts w:ascii="Quire Sans" w:hAnsi="Quire Sans" w:cs="Quire Sans"/>
+          <w:b/>
+          <w:bCs/>
+          <w:sz w:val="40"/>
+          <w:szCs w:val="40"/>
+        </w:rPr>
+        <w:t>s</w:t>
+      </w:r>
+    </w:p>
+    <w:p>
+      <w:pPr>
+        <w:pStyle w:val="PargrafodaLista"/>
+        <w:numPr>
+          <w:ilvl w:val="0"/>
+          <w:numId w:val="6"/>
+        </w:numPr>
+        <w:rPr>
+          <w:rFonts w:ascii="Aptos" w:hAnsi="Aptos" w:cs="Quire Sans"/>
+          <w:sz w:val="28"/>
+          <w:szCs w:val="28"/>
+        </w:rPr>
+      </w:pPr>
+      <w:r>
+        <w:rPr>
+          <w:rFonts w:ascii="Aptos" w:hAnsi="Aptos" w:cs="Quire Sans"/>
+          <w:sz w:val="28"/>
+          <w:szCs w:val="28"/>
+        </w:rPr>
+        <w:t>Aumentar a taxa das pessoas que praticam exercícios físicos dentro de alguns anos</w:t>
+      </w:r>
+    </w:p>
+    <w:p>
+      <w:pPr>
+        <w:pStyle w:val="PargrafodaLista"/>
+        <w:ind w:left="360"/>
+        <w:rPr>
+          <w:rFonts w:ascii="Aptos" w:hAnsi="Aptos" w:cs="Quire Sans"/>
+          <w:sz w:val="28"/>
+          <w:szCs w:val="28"/>
+        </w:rPr>
+      </w:pPr>
+    </w:p>
+    <w:p>
+      <w:pPr>
+        <w:pStyle w:val="PargrafodaLista"/>
+        <w:numPr>
+          <w:ilvl w:val="0"/>
+          <w:numId w:val="6"/>
+        </w:numPr>
+        <w:rPr>
+          <w:rFonts w:ascii="Aptos" w:hAnsi="Aptos" w:cs="Quire Sans"/>
+          <w:sz w:val="28"/>
+          <w:szCs w:val="28"/>
+        </w:rPr>
+      </w:pPr>
+      <w:r>
+        <w:rPr>
+          <w:rFonts w:ascii="Aptos" w:hAnsi="Aptos" w:cs="Quire Sans"/>
+          <w:sz w:val="28"/>
+          <w:szCs w:val="28"/>
+        </w:rPr>
+        <w:t xml:space="preserve">Diminuir a quantidade de pessoas sedentárias </w:t>
+      </w:r>
+    </w:p>
+    <w:p>
+      <w:pPr>
+        <w:pStyle w:val="PargrafodaLista"/>
+        <w:rPr>
+          <w:rFonts w:ascii="Aptos" w:hAnsi="Aptos" w:cs="Quire Sans"/>
+          <w:sz w:val="28"/>
+          <w:szCs w:val="28"/>
+        </w:rPr>
+      </w:pPr>
+    </w:p>
+    <w:p>
+      <w:pPr>
+        <w:pStyle w:val="PargrafodaLista"/>
+        <w:numPr>
+          <w:ilvl w:val="0"/>
+          <w:numId w:val="6"/>
+        </w:numPr>
+        <w:rPr>
+          <w:rFonts w:ascii="Aptos" w:hAnsi="Aptos" w:cs="Quire Sans"/>
+          <w:sz w:val="28"/>
+          <w:szCs w:val="28"/>
+        </w:rPr>
+      </w:pPr>
+      <w:r>
+        <w:rPr>
+          <w:rFonts w:ascii="Aptos" w:hAnsi="Aptos" w:cs="Quire Sans"/>
+          <w:sz w:val="28"/>
+          <w:szCs w:val="28"/>
+        </w:rPr>
+        <w:t>Promover o reconhecimento da arte marcial “Boxe” no Brasil</w:t>
+      </w:r>
+    </w:p>
+    <w:p>
+      <w:pPr>
+        <w:pStyle w:val="PargrafodaLista"/>
+        <w:rPr>
+          <w:rFonts w:ascii="Aptos" w:hAnsi="Aptos" w:cs="Quire Sans"/>
+          <w:sz w:val="28"/>
+          <w:szCs w:val="28"/>
+        </w:rPr>
+      </w:pPr>
+    </w:p>
+    <w:p>
+      <w:pPr>
+        <w:rPr>
+          <w:rFonts w:ascii="Aptos" w:hAnsi="Aptos" w:cs="Quire Sans"/>
+          <w:sz w:val="28"/>
+          <w:szCs w:val="28"/>
+        </w:rPr>
+      </w:pPr>
+    </w:p>
+    <w:p>
+      <w:pPr>
+        <w:rPr>
+          <w:rFonts w:ascii="Quire Sans" w:hAnsi="Quire Sans" w:cs="Quire Sans"/>
+          <w:b/>
+          <w:bCs/>
+          <w:sz w:val="40"/>
+          <w:szCs w:val="40"/>
+        </w:rPr>
+      </w:pPr>
+      <w:r>
+        <w:rPr>
+          <w:rFonts w:ascii="Quire Sans" w:hAnsi="Quire Sans" w:cs="Quire Sans"/>
+          <w:b/>
+          <w:bCs/>
+          <w:sz w:val="40"/>
+          <w:szCs w:val="40"/>
+        </w:rPr>
+        <w:t>Justificativa</w:t>
+      </w:r>
+    </w:p>
+    <w:p>
+      <w:pPr>
+        <w:rPr>
+          <w:rFonts w:ascii="Aptos" w:hAnsi="Aptos" w:cs="Quire Sans"/>
+          <w:sz w:val="28"/>
+          <w:szCs w:val="28"/>
+        </w:rPr>
+      </w:pPr>
+      <w:r>
+        <w:rPr>
+          <w:rFonts w:ascii="Aptos" w:hAnsi="Aptos" w:cs="Quire Sans"/>
+          <w:sz w:val="28"/>
+          <w:szCs w:val="28"/>
+        </w:rPr>
+        <w:t>Diminuir em até 10% do possível gasto de US$27Bilhões que são gastos para cuidados com pessoas sedentárias que desenvolveram doenças</w:t>
+      </w:r>
+    </w:p>
+    <w:p>
+      <w:pPr>
+        <w:rPr>
+          <w:rFonts w:ascii="Aptos" w:hAnsi="Aptos" w:cs="Quire Sans"/>
+          <w:sz w:val="28"/>
+          <w:szCs w:val="28"/>
+        </w:rPr>
+      </w:pPr>
+    </w:p>
+    <w:p>
+      <w:pPr>
+        <w:rPr>
+          <w:rFonts w:ascii="Aptos" w:hAnsi="Aptos" w:cs="Quire Sans"/>
+          <w:sz w:val="28"/>
+          <w:szCs w:val="28"/>
+        </w:rPr>
+      </w:pPr>
+    </w:p>
+    <w:p>
+      <w:pPr>
+        <w:rPr>
+          <w:rFonts w:ascii="Quire Sans" w:hAnsi="Quire Sans" w:cs="Quire Sans"/>
+          <w:b/>
+          <w:bCs/>
+          <w:sz w:val="40"/>
+          <w:szCs w:val="40"/>
+        </w:rPr>
+      </w:pPr>
+      <w:r>
+        <w:rPr>
+          <w:rFonts w:ascii="Quire Sans" w:hAnsi="Quire Sans" w:cs="Quire Sans"/>
+          <w:b/>
+          <w:bCs/>
+          <w:sz w:val="40"/>
+          <w:szCs w:val="40"/>
+        </w:rPr>
+        <w:t>Escopo</w:t>
+      </w:r>
+    </w:p>
+    <w:p>
+      <w:pPr>
+        <w:rPr>
+          <w:rFonts w:ascii="Aptos" w:hAnsi="Aptos" w:cs="Quire Sans"/>
+          <w:sz w:val="28"/>
+          <w:szCs w:val="28"/>
+        </w:rPr>
+      </w:pPr>
+      <w:r>
+        <w:rPr>
+          <w:rFonts w:ascii="Aptos" w:hAnsi="Aptos" w:cs="Quire Sans"/>
+          <w:b/>
+          <w:bCs/>
+          <w:sz w:val="32"/>
+          <w:szCs w:val="32"/>
+        </w:rPr>
+        <w:t>Descrição do projeto</w:t>
+      </w:r>
+      <w:r>
+        <w:rPr>
+          <w:rFonts w:ascii="Aptos" w:hAnsi="Aptos" w:cs="Quire Sans"/>
+          <w:b/>
+          <w:bCs/>
+          <w:sz w:val="32"/>
+          <w:szCs w:val="32"/>
+        </w:rPr>
+        <w:t>:</w:t>
+      </w:r>
+      <w:r>
+        <w:rPr>
+          <w:rFonts w:ascii="Aptos" w:hAnsi="Aptos" w:cs="Quire Sans"/>
+          <w:b/>
+          <w:bCs/>
+          <w:sz w:val="28"/>
+          <w:szCs w:val="28"/>
+        </w:rPr>
+        <w:t xml:space="preserve"> </w:t>
+      </w:r>
+      <w:r>
+        <w:rPr>
+          <w:rFonts w:ascii="Aptos" w:hAnsi="Aptos" w:cs="Quire Sans"/>
+          <w:sz w:val="28"/>
+          <w:szCs w:val="28"/>
+        </w:rPr>
+        <w:t>Nas áreas periféricas dar aulas</w:t>
+      </w:r>
+      <w:r>
+        <w:rPr>
+          <w:rFonts w:ascii="Aptos" w:hAnsi="Aptos" w:cs="Quire Sans"/>
+          <w:sz w:val="28"/>
+          <w:szCs w:val="28"/>
+        </w:rPr>
+        <w:t xml:space="preserve"> para jovens, adultos e idosos sem experiências em artes marciais ou mesmo em exercícios físicos</w:t>
+      </w:r>
+      <w:r>
+        <w:rPr>
+          <w:rFonts w:ascii="Aptos" w:hAnsi="Aptos" w:cs="Quire Sans"/>
+          <w:sz w:val="28"/>
+          <w:szCs w:val="28"/>
+        </w:rPr>
+        <w:t>, com a finalidade de</w:t>
+      </w:r>
+      <w:r>
+        <w:rPr>
+          <w:rFonts w:ascii="Aptos" w:hAnsi="Aptos" w:cs="Quire Sans"/>
+          <w:sz w:val="28"/>
+          <w:szCs w:val="28"/>
+        </w:rPr>
+        <w:t xml:space="preserve"> </w:t>
+      </w:r>
+      <w:r>
+        <w:rPr>
+          <w:rFonts w:ascii="Aptos" w:hAnsi="Aptos" w:cs="Quire Sans"/>
+          <w:sz w:val="28"/>
+          <w:szCs w:val="28"/>
+        </w:rPr>
+        <w:t>melhorar o condicionamento físico</w:t>
+      </w:r>
+      <w:r>
+        <w:rPr>
+          <w:rFonts w:ascii="Aptos" w:hAnsi="Aptos" w:cs="Quire Sans"/>
+          <w:sz w:val="28"/>
+          <w:szCs w:val="28"/>
+        </w:rPr>
+        <w:t xml:space="preserve"> ou aprender auto defesa</w:t>
+      </w:r>
+    </w:p>
+    <w:p>
+      <w:pPr>
+        <w:rPr>
+          <w:rFonts w:ascii="Aptos" w:hAnsi="Aptos" w:cs="Quire Sans"/>
+          <w:sz w:val="28"/>
+          <w:szCs w:val="28"/>
+        </w:rPr>
+      </w:pPr>
+    </w:p>
+    <w:p>
+      <w:pPr>
+        <w:rPr>
+          <w:rFonts w:ascii="Aptos" w:hAnsi="Aptos" w:cs="Quire Sans"/>
+          <w:sz w:val="28"/>
+          <w:szCs w:val="28"/>
+        </w:rPr>
+      </w:pPr>
+      <w:r>
+        <w:rPr>
+          <w:rFonts w:ascii="Aptos" w:hAnsi="Aptos" w:cs="Quire Sans"/>
+          <w:b/>
+          <w:bCs/>
+          <w:sz w:val="32"/>
+          <w:szCs w:val="32"/>
+        </w:rPr>
+        <w:t>Resultados esperados</w:t>
+      </w:r>
+      <w:r>
+        <w:rPr>
+          <w:rFonts w:ascii="Aptos" w:hAnsi="Aptos" w:cs="Quire Sans"/>
+          <w:b/>
+          <w:bCs/>
+          <w:sz w:val="28"/>
+          <w:szCs w:val="28"/>
+        </w:rPr>
+        <w:t>:</w:t>
+      </w:r>
+      <w:r>
+        <w:rPr>
+          <w:rFonts w:ascii="Aptos" w:hAnsi="Aptos" w:cs="Quire Sans"/>
+          <w:sz w:val="28"/>
+          <w:szCs w:val="28"/>
+        </w:rPr>
+        <w:t xml:space="preserve"> uma sociedade mais saudável e com mais disciplina </w:t>
+      </w:r>
+    </w:p>
+    <w:tbl>
+      <w:tblPr>
+        <w:tblStyle w:val="Tabelacomgrade"/>
+        <w:tblpPr w:leftFromText="141" w:rightFromText="141" w:vertAnchor="page" w:horzAnchor="margin" w:tblpX="126" w:tblpY="2026"/>
+        <w:tblW w:w="7650" w:type="dxa"/>
+        <w:tblLook w:val="04A0" w:firstRow="1" w:lastRow="0" w:firstColumn="1" w:lastColumn="0" w:noHBand="0" w:noVBand="1"/>
+      </w:tblPr>
+      <w:tblGrid>
+        <w:gridCol w:w="2114"/>
+        <w:gridCol w:w="3763"/>
+        <w:gridCol w:w="1773"/>
+      </w:tblGrid>
+      <w:tr>
+        <w:trPr>
+          <w:trHeight w:val="274"/>
+        </w:trPr>
+        <w:tc>
+          <w:tcPr>
+            <w:tcW w:w="2114" w:type="dxa"/>
+            <w:shd w:val="clear" w:color="auto" w:fill="FFC000" w:themeFill="accent4"/>
+          </w:tcPr>
+          <w:p>
+            <w:pPr>
+              <w:pStyle w:val="PargrafodaLista"/>
+              <w:ind w:left="0"/>
+              <w:rPr>
+                <w:rFonts w:ascii="Aptos" w:hAnsi="Aptos" w:cs="Quire Sans"/>
+                <w:b/>
+                <w:bCs/>
+                <w:sz w:val="28"/>
+                <w:szCs w:val="28"/>
+              </w:rPr>
+            </w:pPr>
+            <w:r>
+              <w:rPr>
+                <w:rFonts w:ascii="Aptos" w:hAnsi="Aptos" w:cs="Quire Sans"/>
+                <w:b/>
+                <w:bCs/>
+                <w:sz w:val="28"/>
+                <w:szCs w:val="28"/>
+              </w:rPr>
+              <w:lastRenderedPageBreak/>
+              <w:t>Requisito</w:t>
+            </w:r>
+          </w:p>
+        </w:tc>
+        <w:tc>
+          <w:tcPr>
+            <w:tcW w:w="3763" w:type="dxa"/>
+            <w:shd w:val="clear" w:color="auto" w:fill="FFC000" w:themeFill="accent4"/>
+          </w:tcPr>
+          <w:p>
+            <w:pPr>
+              <w:pStyle w:val="PargrafodaLista"/>
+              <w:ind w:left="0"/>
+              <w:rPr>
+                <w:rFonts w:ascii="Aptos" w:hAnsi="Aptos" w:cs="Quire Sans"/>
+                <w:b/>
+                <w:bCs/>
+                <w:sz w:val="28"/>
+                <w:szCs w:val="28"/>
+              </w:rPr>
+            </w:pPr>
+            <w:r>
+              <w:rPr>
+                <w:rFonts w:ascii="Aptos" w:hAnsi="Aptos" w:cs="Quire Sans"/>
+                <w:b/>
+                <w:bCs/>
+                <w:sz w:val="28"/>
+                <w:szCs w:val="28"/>
+              </w:rPr>
+              <w:t>Descrição</w:t>
+            </w:r>
+          </w:p>
+        </w:tc>
+        <w:tc>
+          <w:tcPr>
+            <w:tcW w:w="1773" w:type="dxa"/>
+            <w:shd w:val="clear" w:color="auto" w:fill="FFC000" w:themeFill="accent4"/>
+          </w:tcPr>
+          <w:p>
+            <w:pPr>
+              <w:pStyle w:val="PargrafodaLista"/>
+              <w:ind w:left="0"/>
+              <w:rPr>
+                <w:rFonts w:ascii="Aptos" w:hAnsi="Aptos" w:cs="Quire Sans"/>
+                <w:b/>
+                <w:bCs/>
+                <w:sz w:val="28"/>
+                <w:szCs w:val="28"/>
+              </w:rPr>
+            </w:pPr>
+            <w:r>
+              <w:rPr>
+                <w:rFonts w:ascii="Aptos" w:hAnsi="Aptos" w:cs="Quire Sans"/>
+                <w:b/>
+                <w:bCs/>
+                <w:sz w:val="28"/>
+                <w:szCs w:val="28"/>
+              </w:rPr>
+              <w:t>Importância</w:t>
+            </w:r>
+          </w:p>
+        </w:tc>
+      </w:tr>
+      <w:tr>
+        <w:trPr>
+          <w:trHeight w:val="454"/>
+        </w:trPr>
+        <w:tc>
+          <w:tcPr>
+            <w:tcW w:w="2114" w:type="dxa"/>
+          </w:tcPr>
+          <w:p>
+            <w:pPr>
+              <w:pStyle w:val="PargrafodaLista"/>
+              <w:ind w:left="0"/>
+              <w:rPr>
+                <w:rFonts w:ascii="Aptos" w:hAnsi="Aptos" w:cs="Quire Sans"/>
+                <w:sz w:val="24"/>
+                <w:szCs w:val="24"/>
+              </w:rPr>
+            </w:pPr>
+            <w:r>
+              <w:rPr>
+                <w:rFonts w:ascii="Aptos" w:hAnsi="Aptos" w:cs="Quire Sans"/>
+                <w:sz w:val="24"/>
+                <w:szCs w:val="24"/>
+              </w:rPr>
+              <w:t>Tela inicial</w:t>
+            </w:r>
+          </w:p>
+        </w:tc>
+        <w:tc>
+          <w:tcPr>
+            <w:tcW w:w="3763" w:type="dxa"/>
+          </w:tcPr>
+          <w:p>
+            <w:pPr>
+              <w:pStyle w:val="PargrafodaLista"/>
+              <w:ind w:left="0"/>
+              <w:rPr>
+                <w:rFonts w:ascii="Aptos" w:hAnsi="Aptos" w:cs="Quire Sans"/>
+                <w:sz w:val="24"/>
+                <w:szCs w:val="24"/>
+              </w:rPr>
+            </w:pPr>
+            <w:r>
+              <w:rPr>
+                <w:rFonts w:ascii="Aptos" w:hAnsi="Aptos" w:cs="Quire Sans"/>
+                <w:sz w:val="24"/>
+                <w:szCs w:val="24"/>
+              </w:rPr>
+              <w:t>Tela inicial para o site com a apresentação do projeto</w:t>
+            </w:r>
+          </w:p>
+        </w:tc>
+        <w:tc>
+          <w:tcPr>
+            <w:tcW w:w="1773" w:type="dxa"/>
+          </w:tcPr>
+          <w:p>
+            <w:pPr>
+              <w:pStyle w:val="PargrafodaLista"/>
+              <w:ind w:left="0"/>
+              <w:rPr>
+                <w:rFonts w:ascii="Aptos" w:hAnsi="Aptos" w:cs="Quire Sans"/>
+                <w:sz w:val="24"/>
+                <w:szCs w:val="24"/>
+              </w:rPr>
+            </w:pPr>
+            <w:r>
+              <w:rPr>
+                <w:rFonts w:ascii="Aptos" w:hAnsi="Aptos" w:cs="Quire Sans"/>
+                <w:sz w:val="24"/>
+                <w:szCs w:val="24"/>
+              </w:rPr>
+              <w:t>Essencial</w:t>
+            </w:r>
+          </w:p>
+        </w:tc>
+      </w:tr>
+      <w:tr>
+        <w:trPr>
+          <w:trHeight w:val="454"/>
+        </w:trPr>
+        <w:tc>
+          <w:tcPr>
+            <w:tcW w:w="2114" w:type="dxa"/>
+          </w:tcPr>
+          <w:p>
+            <w:pPr>
+              <w:pStyle w:val="PargrafodaLista"/>
+              <w:ind w:left="0"/>
+              <w:rPr>
+                <w:rFonts w:ascii="Aptos" w:hAnsi="Aptos" w:cs="Quire Sans"/>
+                <w:sz w:val="24"/>
+                <w:szCs w:val="24"/>
+              </w:rPr>
+            </w:pPr>
+            <w:r>
+              <w:rPr>
+                <w:rFonts w:ascii="Aptos" w:hAnsi="Aptos" w:cs="Quire Sans"/>
+                <w:sz w:val="24"/>
+                <w:szCs w:val="24"/>
+              </w:rPr>
+              <w:t>Tela inicial -Benefícios</w:t>
+            </w:r>
+          </w:p>
+        </w:tc>
+        <w:tc>
+          <w:tcPr>
+            <w:tcW w:w="3763" w:type="dxa"/>
+          </w:tcPr>
+          <w:p>
+            <w:pPr>
+              <w:pStyle w:val="PargrafodaLista"/>
+              <w:ind w:left="0"/>
+              <w:rPr>
+                <w:rFonts w:ascii="Aptos" w:hAnsi="Aptos" w:cs="Quire Sans"/>
+                <w:sz w:val="24"/>
+                <w:szCs w:val="24"/>
+              </w:rPr>
+            </w:pPr>
+            <w:r>
+              <w:rPr>
+                <w:rFonts w:ascii="Aptos" w:hAnsi="Aptos" w:cs="Quire Sans"/>
+                <w:sz w:val="24"/>
+                <w:szCs w:val="24"/>
+              </w:rPr>
+              <w:t>Fica na tela inicial e serve pra mostrar os benefícios do boxe</w:t>
+            </w:r>
+          </w:p>
+        </w:tc>
+        <w:tc>
+          <w:tcPr>
+            <w:tcW w:w="1773" w:type="dxa"/>
+          </w:tcPr>
+          <w:p>
+            <w:pPr>
+              <w:pStyle w:val="PargrafodaLista"/>
+              <w:ind w:left="0"/>
+              <w:rPr>
+                <w:rFonts w:ascii="Aptos" w:hAnsi="Aptos" w:cs="Quire Sans"/>
+                <w:sz w:val="24"/>
+                <w:szCs w:val="24"/>
+              </w:rPr>
+            </w:pPr>
+            <w:r>
+              <w:rPr>
+                <w:rFonts w:ascii="Aptos" w:hAnsi="Aptos" w:cs="Quire Sans"/>
+                <w:sz w:val="24"/>
+                <w:szCs w:val="24"/>
+              </w:rPr>
+              <w:t>Essencial</w:t>
+            </w:r>
+          </w:p>
+        </w:tc>
+      </w:tr>
+      <w:tr>
+        <w:trPr>
+          <w:trHeight w:val="454"/>
+        </w:trPr>
+        <w:tc>
+          <w:tcPr>
+            <w:tcW w:w="2114" w:type="dxa"/>
+          </w:tcPr>
+          <w:p>
+            <w:pPr>
+              <w:pStyle w:val="PargrafodaLista"/>
+              <w:ind w:left="0"/>
+              <w:rPr>
+                <w:rFonts w:ascii="Aptos" w:hAnsi="Aptos" w:cs="Quire Sans"/>
+                <w:sz w:val="24"/>
+                <w:szCs w:val="24"/>
+              </w:rPr>
+            </w:pPr>
+            <w:r>
+              <w:rPr>
+                <w:rFonts w:ascii="Aptos" w:hAnsi="Aptos" w:cs="Quire Sans"/>
+                <w:sz w:val="24"/>
+                <w:szCs w:val="24"/>
+              </w:rPr>
+              <w:t>Tela inicial - Celebridades</w:t>
+            </w:r>
+          </w:p>
+        </w:tc>
+        <w:tc>
+          <w:tcPr>
+            <w:tcW w:w="3763" w:type="dxa"/>
+          </w:tcPr>
+          <w:p>
+            <w:pPr>
+              <w:pStyle w:val="PargrafodaLista"/>
+              <w:ind w:left="0"/>
+              <w:rPr>
+                <w:rFonts w:ascii="Aptos" w:hAnsi="Aptos" w:cs="Quire Sans"/>
+                <w:sz w:val="24"/>
+                <w:szCs w:val="24"/>
+              </w:rPr>
+            </w:pPr>
+            <w:r>
+              <w:rPr>
+                <w:rFonts w:ascii="Aptos" w:hAnsi="Aptos" w:cs="Quire Sans"/>
+                <w:sz w:val="24"/>
+                <w:szCs w:val="24"/>
+              </w:rPr>
+              <w:t>Mostrar os grandes nomes do boxe no Brasil e Internacionalmente</w:t>
+            </w:r>
+          </w:p>
+        </w:tc>
+        <w:tc>
+          <w:tcPr>
+            <w:tcW w:w="1773" w:type="dxa"/>
+          </w:tcPr>
+          <w:p>
+            <w:pPr>
+              <w:pStyle w:val="PargrafodaLista"/>
+              <w:ind w:left="0"/>
+              <w:rPr>
+                <w:rFonts w:ascii="Aptos" w:hAnsi="Aptos" w:cs="Quire Sans"/>
+                <w:sz w:val="24"/>
+                <w:szCs w:val="24"/>
+              </w:rPr>
+            </w:pPr>
+            <w:r>
+              <w:rPr>
+                <w:rFonts w:ascii="Aptos" w:hAnsi="Aptos" w:cs="Quire Sans"/>
+                <w:sz w:val="24"/>
+                <w:szCs w:val="24"/>
+              </w:rPr>
+              <w:t>Desejável</w:t>
+            </w:r>
+          </w:p>
+        </w:tc>
+      </w:tr>
+      <w:tr>
+        <w:trPr>
+          <w:trHeight w:val="454"/>
+        </w:trPr>
+        <w:tc>
+          <w:tcPr>
+            <w:tcW w:w="2114" w:type="dxa"/>
+          </w:tcPr>
+          <w:p>
+            <w:pPr>
+              <w:pStyle w:val="PargrafodaLista"/>
+              <w:ind w:left="0"/>
+              <w:rPr>
+                <w:rFonts w:ascii="Aptos" w:hAnsi="Aptos" w:cs="Quire Sans"/>
+                <w:sz w:val="24"/>
+                <w:szCs w:val="24"/>
+              </w:rPr>
+            </w:pPr>
+            <w:r>
+              <w:rPr>
+                <w:rFonts w:ascii="Aptos" w:hAnsi="Aptos" w:cs="Quire Sans"/>
+                <w:sz w:val="24"/>
+                <w:szCs w:val="24"/>
+              </w:rPr>
+              <w:t>Área/Sistema de login</w:t>
+            </w:r>
+          </w:p>
+        </w:tc>
+        <w:tc>
+          <w:tcPr>
+            <w:tcW w:w="3763" w:type="dxa"/>
+          </w:tcPr>
+          <w:p>
+            <w:pPr>
+              <w:pStyle w:val="PargrafodaLista"/>
+              <w:ind w:left="0"/>
+              <w:rPr>
+                <w:rFonts w:ascii="Aptos" w:hAnsi="Aptos" w:cs="Quire Sans"/>
+                <w:sz w:val="24"/>
+                <w:szCs w:val="24"/>
+              </w:rPr>
+            </w:pPr>
+            <w:r>
+              <w:rPr>
+                <w:rFonts w:ascii="Aptos" w:hAnsi="Aptos" w:cs="Quire Sans"/>
+                <w:sz w:val="24"/>
+                <w:szCs w:val="24"/>
+              </w:rPr>
+              <w:t xml:space="preserve">Área de login com autenticação do </w:t>
+            </w:r>
+            <w:proofErr w:type="spellStart"/>
+            <w:r>
+              <w:rPr>
+                <w:rFonts w:ascii="Aptos" w:hAnsi="Aptos" w:cs="Quire Sans"/>
+                <w:sz w:val="24"/>
+                <w:szCs w:val="24"/>
+              </w:rPr>
+              <w:t>email</w:t>
+            </w:r>
+            <w:proofErr w:type="spellEnd"/>
+            <w:r>
+              <w:rPr>
+                <w:rFonts w:ascii="Aptos" w:hAnsi="Aptos" w:cs="Quire Sans"/>
+                <w:sz w:val="24"/>
+                <w:szCs w:val="24"/>
+              </w:rPr>
+              <w:t xml:space="preserve"> e senha</w:t>
+            </w:r>
+          </w:p>
+        </w:tc>
+        <w:tc>
+          <w:tcPr>
+            <w:tcW w:w="1773" w:type="dxa"/>
+          </w:tcPr>
+          <w:p>
+            <w:pPr>
+              <w:pStyle w:val="PargrafodaLista"/>
+              <w:ind w:left="0"/>
+              <w:rPr>
+                <w:rFonts w:ascii="Aptos" w:hAnsi="Aptos" w:cs="Quire Sans"/>
+                <w:sz w:val="24"/>
+                <w:szCs w:val="24"/>
+              </w:rPr>
+            </w:pPr>
+            <w:r>
+              <w:rPr>
+                <w:rFonts w:ascii="Aptos" w:hAnsi="Aptos" w:cs="Quire Sans"/>
+                <w:sz w:val="24"/>
+                <w:szCs w:val="24"/>
+              </w:rPr>
+              <w:t>Essencial</w:t>
+            </w:r>
+          </w:p>
+        </w:tc>
+      </w:tr>
+      <w:tr>
+        <w:trPr>
+          <w:trHeight w:val="454"/>
+        </w:trPr>
+        <w:tc>
+          <w:tcPr>
+            <w:tcW w:w="2114" w:type="dxa"/>
+          </w:tcPr>
+          <w:p>
+            <w:pPr>
+              <w:pStyle w:val="PargrafodaLista"/>
+              <w:ind w:left="0"/>
+              <w:rPr>
+                <w:rFonts w:ascii="Aptos" w:hAnsi="Aptos" w:cs="Quire Sans"/>
+                <w:sz w:val="24"/>
+                <w:szCs w:val="24"/>
+              </w:rPr>
+            </w:pPr>
+            <w:r>
+              <w:rPr>
+                <w:rFonts w:ascii="Aptos" w:hAnsi="Aptos" w:cs="Quire Sans"/>
+                <w:sz w:val="24"/>
+                <w:szCs w:val="24"/>
+              </w:rPr>
+              <w:t>Área/Sistema de cadastro</w:t>
+            </w:r>
+          </w:p>
+        </w:tc>
+        <w:tc>
+          <w:tcPr>
+            <w:tcW w:w="3763" w:type="dxa"/>
+          </w:tcPr>
+          <w:p>
+            <w:pPr>
+              <w:pStyle w:val="PargrafodaLista"/>
+              <w:ind w:left="0"/>
+              <w:rPr>
+                <w:rFonts w:ascii="Aptos" w:hAnsi="Aptos" w:cs="Quire Sans"/>
+                <w:sz w:val="24"/>
+                <w:szCs w:val="24"/>
+              </w:rPr>
+            </w:pPr>
+            <w:r>
+              <w:rPr>
+                <w:rFonts w:ascii="Aptos" w:hAnsi="Aptos" w:cs="Quire Sans"/>
+                <w:sz w:val="24"/>
+                <w:szCs w:val="24"/>
+              </w:rPr>
+              <w:t>Sistema o qual será computado o cadastro</w:t>
+            </w:r>
+          </w:p>
+        </w:tc>
+        <w:tc>
+          <w:tcPr>
+            <w:tcW w:w="1773" w:type="dxa"/>
+          </w:tcPr>
+          <w:p>
+            <w:pPr>
+              <w:pStyle w:val="PargrafodaLista"/>
+              <w:ind w:left="0"/>
+              <w:rPr>
+                <w:rFonts w:ascii="Aptos" w:hAnsi="Aptos" w:cs="Quire Sans"/>
+                <w:sz w:val="24"/>
+                <w:szCs w:val="24"/>
+              </w:rPr>
+            </w:pPr>
+            <w:r>
+              <w:rPr>
+                <w:rFonts w:ascii="Aptos" w:hAnsi="Aptos" w:cs="Quire Sans"/>
+                <w:sz w:val="24"/>
+                <w:szCs w:val="24"/>
+              </w:rPr>
+              <w:t>Essencial</w:t>
+            </w:r>
+          </w:p>
+        </w:tc>
+      </w:tr>
+      <w:tr>
+        <w:trPr>
+          <w:trHeight w:val="454"/>
+        </w:trPr>
+        <w:tc>
+          <w:tcPr>
+            <w:tcW w:w="2114" w:type="dxa"/>
+          </w:tcPr>
+          <w:p>
+            <w:pPr>
+              <w:pStyle w:val="PargrafodaLista"/>
+              <w:ind w:left="0"/>
+              <w:rPr>
+                <w:rFonts w:ascii="Aptos" w:hAnsi="Aptos" w:cs="Quire Sans"/>
+                <w:sz w:val="24"/>
+                <w:szCs w:val="24"/>
+              </w:rPr>
+            </w:pPr>
+            <w:r>
+              <w:rPr>
+                <w:rFonts w:ascii="Aptos" w:hAnsi="Aptos" w:cs="Quire Sans"/>
+                <w:sz w:val="24"/>
+                <w:szCs w:val="24"/>
+              </w:rPr>
+              <w:t>Header</w:t>
+            </w:r>
+          </w:p>
+        </w:tc>
+        <w:tc>
+          <w:tcPr>
+            <w:tcW w:w="3763" w:type="dxa"/>
+          </w:tcPr>
+          <w:p>
+            <w:pPr>
+              <w:pStyle w:val="PargrafodaLista"/>
+              <w:ind w:left="0"/>
+              <w:rPr>
+                <w:rFonts w:ascii="Aptos" w:hAnsi="Aptos" w:cs="Quire Sans"/>
+                <w:sz w:val="24"/>
+                <w:szCs w:val="24"/>
+              </w:rPr>
+            </w:pPr>
+            <w:r>
+              <w:rPr>
+                <w:rFonts w:ascii="Aptos" w:hAnsi="Aptos" w:cs="Quire Sans"/>
+                <w:sz w:val="24"/>
+                <w:szCs w:val="24"/>
+              </w:rPr>
+              <w:t>Uma barra de navegação no topo do site, contendo a logo</w:t>
+            </w:r>
+          </w:p>
+        </w:tc>
+        <w:tc>
+          <w:tcPr>
+            <w:tcW w:w="1773" w:type="dxa"/>
+          </w:tcPr>
+          <w:p>
+            <w:pPr>
+              <w:pStyle w:val="PargrafodaLista"/>
+              <w:ind w:left="0"/>
+              <w:rPr>
+                <w:rFonts w:ascii="Aptos" w:hAnsi="Aptos" w:cs="Quire Sans"/>
+                <w:sz w:val="24"/>
+                <w:szCs w:val="24"/>
+              </w:rPr>
+            </w:pPr>
+            <w:r>
+              <w:rPr>
+                <w:rFonts w:ascii="Aptos" w:hAnsi="Aptos" w:cs="Quire Sans"/>
+                <w:sz w:val="24"/>
+                <w:szCs w:val="24"/>
+              </w:rPr>
+              <w:t>Essencial</w:t>
+            </w:r>
+          </w:p>
+        </w:tc>
+      </w:tr>
+      <w:tr>
+        <w:trPr>
+          <w:trHeight w:val="435"/>
+        </w:trPr>
+        <w:tc>
+          <w:tcPr>
+            <w:tcW w:w="2114" w:type="dxa"/>
+          </w:tcPr>
+          <w:p>
+            <w:pPr>
+              <w:pStyle w:val="PargrafodaLista"/>
+              <w:ind w:left="0"/>
+              <w:rPr>
+                <w:rFonts w:ascii="Aptos" w:hAnsi="Aptos" w:cs="Quire Sans"/>
+                <w:sz w:val="24"/>
+                <w:szCs w:val="24"/>
+              </w:rPr>
+            </w:pPr>
+            <w:proofErr w:type="spellStart"/>
+            <w:r>
+              <w:rPr>
+                <w:rFonts w:ascii="Aptos" w:hAnsi="Aptos" w:cs="Quire Sans"/>
+                <w:sz w:val="24"/>
+                <w:szCs w:val="24"/>
+              </w:rPr>
+              <w:t>Footer</w:t>
+            </w:r>
+            <w:proofErr w:type="spellEnd"/>
+            <w:r>
+              <w:rPr>
+                <w:rFonts w:ascii="Aptos" w:hAnsi="Aptos" w:cs="Quire Sans"/>
+                <w:sz w:val="24"/>
+                <w:szCs w:val="24"/>
+              </w:rPr>
+              <w:t xml:space="preserve"> </w:t>
+            </w:r>
+          </w:p>
+        </w:tc>
+        <w:tc>
+          <w:tcPr>
+            <w:tcW w:w="3763" w:type="dxa"/>
+          </w:tcPr>
+          <w:p>
+            <w:pPr>
+              <w:pStyle w:val="PargrafodaLista"/>
+              <w:ind w:left="0"/>
+              <w:rPr>
+                <w:rFonts w:ascii="Aptos" w:hAnsi="Aptos" w:cs="Quire Sans"/>
+                <w:sz w:val="24"/>
+                <w:szCs w:val="24"/>
+              </w:rPr>
+            </w:pPr>
+            <w:r>
+              <w:rPr>
+                <w:rFonts w:ascii="Aptos" w:hAnsi="Aptos" w:cs="Quire Sans"/>
+                <w:sz w:val="24"/>
+                <w:szCs w:val="24"/>
+              </w:rPr>
+              <w:t>Informações de contato</w:t>
+            </w:r>
+          </w:p>
+        </w:tc>
+        <w:tc>
+          <w:tcPr>
+            <w:tcW w:w="1773" w:type="dxa"/>
+          </w:tcPr>
+          <w:p>
+            <w:pPr>
+              <w:pStyle w:val="PargrafodaLista"/>
+              <w:ind w:left="0"/>
+              <w:rPr>
+                <w:rFonts w:ascii="Aptos" w:hAnsi="Aptos" w:cs="Quire Sans"/>
+                <w:sz w:val="24"/>
+                <w:szCs w:val="24"/>
+              </w:rPr>
+            </w:pPr>
+            <w:r>
+              <w:rPr>
+                <w:rFonts w:ascii="Aptos" w:hAnsi="Aptos" w:cs="Quire Sans"/>
+                <w:sz w:val="24"/>
+                <w:szCs w:val="24"/>
+              </w:rPr>
+              <w:t>Essencial</w:t>
+            </w:r>
+          </w:p>
+        </w:tc>
+      </w:tr>
+      <w:tr>
+        <w:trPr>
+          <w:trHeight w:val="454"/>
+        </w:trPr>
+        <w:tc>
+          <w:tcPr>
+            <w:tcW w:w="2114" w:type="dxa"/>
+          </w:tcPr>
+          <w:p>
+            <w:pPr>
+              <w:pStyle w:val="PargrafodaLista"/>
+              <w:ind w:left="0"/>
+              <w:rPr>
+                <w:rFonts w:ascii="Aptos" w:hAnsi="Aptos" w:cs="Quire Sans"/>
+                <w:sz w:val="24"/>
+                <w:szCs w:val="24"/>
+              </w:rPr>
+            </w:pPr>
+            <w:r>
+              <w:rPr>
+                <w:rFonts w:ascii="Aptos" w:hAnsi="Aptos" w:cs="Quire Sans"/>
+                <w:sz w:val="24"/>
+                <w:szCs w:val="24"/>
+              </w:rPr>
+              <w:t>Saiba mais</w:t>
+            </w:r>
+          </w:p>
+        </w:tc>
+        <w:tc>
+          <w:tcPr>
+            <w:tcW w:w="3763" w:type="dxa"/>
+          </w:tcPr>
+          <w:p>
+            <w:pPr>
+              <w:pStyle w:val="PargrafodaLista"/>
+              <w:ind w:left="0"/>
+              <w:rPr>
+                <w:rFonts w:ascii="Aptos" w:hAnsi="Aptos" w:cs="Quire Sans"/>
+                <w:sz w:val="24"/>
+                <w:szCs w:val="24"/>
+              </w:rPr>
+            </w:pPr>
+            <w:r>
+              <w:rPr>
+                <w:rFonts w:ascii="Aptos" w:hAnsi="Aptos" w:cs="Quire Sans"/>
+                <w:sz w:val="24"/>
+                <w:szCs w:val="24"/>
+              </w:rPr>
+              <w:t>Tela explicando a história do boxe</w:t>
+            </w:r>
+          </w:p>
+        </w:tc>
+        <w:tc>
+          <w:tcPr>
+            <w:tcW w:w="1773" w:type="dxa"/>
+          </w:tcPr>
+          <w:p>
+            <w:pPr>
+              <w:pStyle w:val="PargrafodaLista"/>
+              <w:ind w:left="0"/>
+              <w:rPr>
+                <w:rFonts w:ascii="Aptos" w:hAnsi="Aptos" w:cs="Quire Sans"/>
+                <w:sz w:val="24"/>
+                <w:szCs w:val="24"/>
+              </w:rPr>
+            </w:pPr>
+            <w:r>
+              <w:rPr>
+                <w:rFonts w:ascii="Aptos" w:hAnsi="Aptos" w:cs="Quire Sans"/>
+                <w:sz w:val="24"/>
+                <w:szCs w:val="24"/>
+              </w:rPr>
+              <w:t>Desejável</w:t>
+            </w:r>
+          </w:p>
+        </w:tc>
+      </w:tr>
+      <w:tr>
+        <w:trPr>
+          <w:trHeight w:val="435"/>
+        </w:trPr>
+        <w:tc>
+          <w:tcPr>
+            <w:tcW w:w="2114" w:type="dxa"/>
+          </w:tcPr>
+          <w:p>
+            <w:pPr>
+              <w:pStyle w:val="PargrafodaLista"/>
+              <w:ind w:left="0"/>
+              <w:rPr>
+                <w:rFonts w:ascii="Aptos" w:hAnsi="Aptos" w:cs="Quire Sans"/>
+                <w:sz w:val="24"/>
+                <w:szCs w:val="24"/>
+              </w:rPr>
+            </w:pPr>
+            <w:r>
+              <w:rPr>
+                <w:rFonts w:ascii="Aptos" w:hAnsi="Aptos" w:cs="Quire Sans"/>
+                <w:sz w:val="24"/>
+                <w:szCs w:val="24"/>
+              </w:rPr>
+              <w:t>Dashboard</w:t>
+            </w:r>
+          </w:p>
+        </w:tc>
+        <w:tc>
+          <w:tcPr>
+            <w:tcW w:w="3763" w:type="dxa"/>
+          </w:tcPr>
+          <w:p>
+            <w:pPr>
+              <w:pStyle w:val="PargrafodaLista"/>
+              <w:ind w:left="0"/>
+              <w:rPr>
+                <w:rFonts w:ascii="Aptos" w:hAnsi="Aptos" w:cs="Quire Sans"/>
+                <w:sz w:val="24"/>
+                <w:szCs w:val="24"/>
+              </w:rPr>
+            </w:pPr>
+            <w:r>
+              <w:rPr>
+                <w:rFonts w:ascii="Aptos" w:hAnsi="Aptos" w:cs="Quire Sans"/>
+                <w:sz w:val="24"/>
+                <w:szCs w:val="24"/>
+              </w:rPr>
+              <w:t>Mostra o desempenho do usuário no mês, avaliado pelo professor</w:t>
+            </w:r>
+          </w:p>
+        </w:tc>
+        <w:tc>
+          <w:tcPr>
+            <w:tcW w:w="1773" w:type="dxa"/>
+          </w:tcPr>
+          <w:p>
+            <w:pPr>
+              <w:pStyle w:val="PargrafodaLista"/>
+              <w:ind w:left="0"/>
+              <w:rPr>
+                <w:rFonts w:ascii="Aptos" w:hAnsi="Aptos" w:cs="Quire Sans"/>
+                <w:sz w:val="24"/>
+                <w:szCs w:val="24"/>
+              </w:rPr>
+            </w:pPr>
+            <w:r>
+              <w:rPr>
+                <w:rFonts w:ascii="Aptos" w:hAnsi="Aptos" w:cs="Quire Sans"/>
+                <w:sz w:val="24"/>
+                <w:szCs w:val="24"/>
+              </w:rPr>
+              <w:t>Essencial</w:t>
+            </w:r>
+          </w:p>
+        </w:tc>
+      </w:tr>
+      <w:tr>
+        <w:trPr>
+          <w:trHeight w:val="435"/>
+        </w:trPr>
+        <w:tc>
+          <w:tcPr>
+            <w:tcW w:w="2114" w:type="dxa"/>
+          </w:tcPr>
+          <w:p>
+            <w:pPr>
+              <w:pStyle w:val="PargrafodaLista"/>
+              <w:ind w:left="0"/>
+              <w:rPr>
+                <w:rFonts w:ascii="Aptos" w:hAnsi="Aptos" w:cs="Quire Sans"/>
+                <w:sz w:val="24"/>
+                <w:szCs w:val="24"/>
+              </w:rPr>
+            </w:pPr>
+            <w:r>
+              <w:rPr>
+                <w:rFonts w:ascii="Aptos" w:hAnsi="Aptos" w:cs="Quire Sans"/>
+                <w:sz w:val="24"/>
+                <w:szCs w:val="24"/>
+              </w:rPr>
+              <w:t>Agenda</w:t>
+            </w:r>
+          </w:p>
+        </w:tc>
+        <w:tc>
+          <w:tcPr>
+            <w:tcW w:w="3763" w:type="dxa"/>
+          </w:tcPr>
+          <w:p>
+            <w:pPr>
+              <w:pStyle w:val="PargrafodaLista"/>
+              <w:ind w:left="0"/>
+              <w:rPr>
+                <w:rFonts w:ascii="Aptos" w:hAnsi="Aptos" w:cs="Quire Sans"/>
+                <w:sz w:val="24"/>
+                <w:szCs w:val="24"/>
+              </w:rPr>
+            </w:pPr>
+            <w:r>
+              <w:rPr>
+                <w:rFonts w:ascii="Aptos" w:hAnsi="Aptos" w:cs="Quire Sans"/>
+                <w:sz w:val="24"/>
+                <w:szCs w:val="24"/>
+              </w:rPr>
+              <w:t>Tela que mostra o calendário de aulas para o usuário</w:t>
+            </w:r>
+          </w:p>
+        </w:tc>
+        <w:tc>
+          <w:tcPr>
+            <w:tcW w:w="1773" w:type="dxa"/>
+          </w:tcPr>
+          <w:p>
+            <w:pPr>
+              <w:pStyle w:val="PargrafodaLista"/>
+              <w:ind w:left="0"/>
+              <w:rPr>
+                <w:rFonts w:ascii="Aptos" w:hAnsi="Aptos" w:cs="Quire Sans"/>
+                <w:sz w:val="24"/>
+                <w:szCs w:val="24"/>
+              </w:rPr>
+            </w:pPr>
+            <w:r>
+              <w:rPr>
+                <w:rFonts w:ascii="Aptos" w:hAnsi="Aptos" w:cs="Quire Sans"/>
+                <w:sz w:val="24"/>
+                <w:szCs w:val="24"/>
+              </w:rPr>
+              <w:t>Essencial</w:t>
+            </w:r>
+          </w:p>
+        </w:tc>
+      </w:tr>
+      <w:tr>
+        <w:trPr>
+          <w:trHeight w:val="435"/>
+        </w:trPr>
+        <w:tc>
+          <w:tcPr>
+            <w:tcW w:w="2114" w:type="dxa"/>
+          </w:tcPr>
+          <w:p>
+            <w:pPr>
+              <w:pStyle w:val="PargrafodaLista"/>
+              <w:ind w:left="0"/>
+              <w:rPr>
+                <w:rFonts w:ascii="Aptos" w:hAnsi="Aptos" w:cs="Quire Sans"/>
+                <w:sz w:val="24"/>
+                <w:szCs w:val="24"/>
+              </w:rPr>
+            </w:pPr>
+            <w:r>
+              <w:rPr>
+                <w:rFonts w:ascii="Aptos" w:hAnsi="Aptos" w:cs="Quire Sans"/>
+                <w:sz w:val="24"/>
+                <w:szCs w:val="24"/>
+              </w:rPr>
+              <w:t>Quiz</w:t>
+            </w:r>
+          </w:p>
+        </w:tc>
+        <w:tc>
+          <w:tcPr>
+            <w:tcW w:w="3763" w:type="dxa"/>
+          </w:tcPr>
+          <w:p>
+            <w:pPr>
+              <w:pStyle w:val="PargrafodaLista"/>
+              <w:ind w:left="0"/>
+              <w:rPr>
+                <w:rFonts w:ascii="Aptos" w:hAnsi="Aptos" w:cs="Quire Sans"/>
+                <w:sz w:val="24"/>
+                <w:szCs w:val="24"/>
+              </w:rPr>
+            </w:pPr>
+            <w:r>
+              <w:rPr>
+                <w:rFonts w:ascii="Aptos" w:hAnsi="Aptos" w:cs="Quire Sans"/>
+                <w:sz w:val="24"/>
+                <w:szCs w:val="24"/>
+              </w:rPr>
+              <w:t>Tela com perguntas e respostas para testar o conhecimento do usuário sobre o boxe</w:t>
+            </w:r>
+          </w:p>
+        </w:tc>
+        <w:tc>
+          <w:tcPr>
+            <w:tcW w:w="1773" w:type="dxa"/>
+          </w:tcPr>
+          <w:p>
+            <w:pPr>
+              <w:pStyle w:val="PargrafodaLista"/>
+              <w:ind w:left="0"/>
+              <w:rPr>
+                <w:rFonts w:ascii="Aptos" w:hAnsi="Aptos" w:cs="Quire Sans"/>
+                <w:sz w:val="24"/>
+                <w:szCs w:val="24"/>
+              </w:rPr>
+            </w:pPr>
+            <w:r>
+              <w:rPr>
+                <w:rFonts w:ascii="Aptos" w:hAnsi="Aptos" w:cs="Quire Sans"/>
+                <w:sz w:val="24"/>
+                <w:szCs w:val="24"/>
+              </w:rPr>
+              <w:t>Importante</w:t>
+            </w:r>
+          </w:p>
+        </w:tc>
+      </w:tr>
+    </w:tbl>
+    <w:p>
+      <w:pPr>
+        <w:rPr>
+          <w:rFonts w:ascii="Aptos" w:hAnsi="Aptos" w:cs="Quire Sans"/>
+          <w:sz w:val="28"/>
+          <w:szCs w:val="28"/>
+        </w:rPr>
+      </w:pPr>
+      <w:r>
+        <w:rPr>
+          <w:rFonts w:ascii="Quire Sans" w:hAnsi="Quire Sans" w:cs="Quire Sans"/>
+          <w:b/>
+          <w:bCs/>
+          <w:sz w:val="40"/>
+          <w:szCs w:val="40"/>
+        </w:rPr>
+        <w:t xml:space="preserve"> </w:t>
+      </w:r>
+      <w:r>
+        <w:rPr>
+          <w:rFonts w:ascii="Quire Sans" w:hAnsi="Quire Sans" w:cs="Quire Sans"/>
+          <w:b/>
+          <w:bCs/>
+          <w:sz w:val="40"/>
+          <w:szCs w:val="40"/>
+        </w:rPr>
+        <w:t>Requisitos funcionais:</w:t>
+      </w:r>
+    </w:p>
+    <w:p>
+      <w:pPr>
+        <w:pStyle w:val="PargrafodaLista"/>
+        <w:ind w:left="360"/>
+        <w:rPr>
+          <w:rFonts w:ascii="Aptos" w:hAnsi="Aptos" w:cs="Quire Sans"/>
+          <w:sz w:val="28"/>
+          <w:szCs w:val="28"/>
+        </w:rPr>
+      </w:pPr>
+    </w:p>
+    <w:p>
+      <w:pPr>
+        <w:pStyle w:val="PargrafodaLista"/>
+        <w:ind w:left="360"/>
+        <w:rPr>
+          <w:rFonts w:ascii="Aptos" w:hAnsi="Aptos" w:cs="Quire Sans"/>
+          <w:sz w:val="28"/>
+          <w:szCs w:val="28"/>
+        </w:rPr>
+      </w:pPr>
+    </w:p>
+    <w:p>
+      <w:pPr>
+        <w:pStyle w:val="PargrafodaLista"/>
+        <w:ind w:left="360"/>
+        <w:rPr>
+          <w:rFonts w:ascii="Aptos" w:hAnsi="Aptos" w:cs="Quire Sans"/>
+          <w:sz w:val="28"/>
+          <w:szCs w:val="28"/>
+        </w:rPr>
+      </w:pPr>
+    </w:p>
+    <w:p>
+      <w:pPr>
+        <w:pStyle w:val="PargrafodaLista"/>
+        <w:ind w:left="360"/>
+        <w:rPr>
+          <w:rFonts w:ascii="Aptos" w:hAnsi="Aptos" w:cs="Quire Sans"/>
+          <w:sz w:val="28"/>
+          <w:szCs w:val="28"/>
+        </w:rPr>
+      </w:pPr>
+    </w:p>
+    <w:p>
+      <w:pPr>
+        <w:pStyle w:val="PargrafodaLista"/>
+        <w:ind w:left="360"/>
+        <w:rPr>
+          <w:rFonts w:ascii="Aptos" w:hAnsi="Aptos" w:cs="Quire Sans"/>
+          <w:sz w:val="28"/>
+          <w:szCs w:val="28"/>
+        </w:rPr>
+      </w:pPr>
+    </w:p>
+    <w:p>
+      <w:pPr>
+        <w:pStyle w:val="PargrafodaLista"/>
+        <w:ind w:left="360"/>
+        <w:rPr>
+          <w:rFonts w:ascii="Aptos" w:hAnsi="Aptos" w:cs="Quire Sans"/>
+          <w:sz w:val="28"/>
+          <w:szCs w:val="28"/>
+        </w:rPr>
+      </w:pPr>
+    </w:p>
+    <w:p>
+      <w:pPr>
+        <w:pStyle w:val="PargrafodaLista"/>
+        <w:ind w:left="360"/>
+        <w:rPr>
+          <w:rFonts w:ascii="Aptos" w:hAnsi="Aptos" w:cs="Quire Sans"/>
+          <w:sz w:val="28"/>
+          <w:szCs w:val="28"/>
+        </w:rPr>
+      </w:pPr>
+    </w:p>
+    <w:p>
+      <w:pPr>
+        <w:pStyle w:val="PargrafodaLista"/>
+        <w:ind w:left="360"/>
+        <w:rPr>
+          <w:rFonts w:ascii="Aptos" w:hAnsi="Aptos" w:cs="Quire Sans"/>
+          <w:sz w:val="28"/>
+          <w:szCs w:val="28"/>
+        </w:rPr>
+      </w:pPr>
+    </w:p>
+    <w:p>
+      <w:pPr>
+        <w:pStyle w:val="PargrafodaLista"/>
+        <w:ind w:left="360"/>
+        <w:rPr>
+          <w:rFonts w:ascii="Aptos" w:hAnsi="Aptos" w:cs="Quire Sans"/>
+          <w:sz w:val="28"/>
+          <w:szCs w:val="28"/>
+        </w:rPr>
+      </w:pPr>
+    </w:p>
+    <w:p>
+      <w:pPr>
+        <w:pStyle w:val="PargrafodaLista"/>
+        <w:ind w:left="360"/>
+        <w:rPr>
+          <w:rFonts w:ascii="Aptos" w:hAnsi="Aptos" w:cs="Quire Sans"/>
+          <w:sz w:val="28"/>
+          <w:szCs w:val="28"/>
+        </w:rPr>
+      </w:pPr>
+    </w:p>
+    <w:p>
+      <w:pPr>
+        <w:pStyle w:val="PargrafodaLista"/>
+        <w:ind w:left="360"/>
+        <w:rPr>
+          <w:rFonts w:ascii="Aptos" w:hAnsi="Aptos" w:cs="Quire Sans"/>
+          <w:sz w:val="28"/>
+          <w:szCs w:val="28"/>
+        </w:rPr>
+      </w:pPr>
+    </w:p>
+    <w:p>
+      <w:pPr>
+        <w:pStyle w:val="PargrafodaLista"/>
+        <w:ind w:left="360"/>
+        <w:rPr>
+          <w:rFonts w:ascii="Aptos" w:hAnsi="Aptos" w:cs="Quire Sans"/>
+          <w:sz w:val="28"/>
+          <w:szCs w:val="28"/>
+        </w:rPr>
+      </w:pPr>
+    </w:p>
+    <w:p>
+      <w:pPr>
+        <w:pStyle w:val="PargrafodaLista"/>
+        <w:ind w:left="360"/>
+        <w:rPr>
+          <w:rFonts w:ascii="Aptos" w:hAnsi="Aptos" w:cs="Quire Sans"/>
+          <w:sz w:val="28"/>
+          <w:szCs w:val="28"/>
+        </w:rPr>
+      </w:pPr>
+    </w:p>
+    <w:p>
+      <w:pPr>
+        <w:pStyle w:val="PargrafodaLista"/>
+        <w:ind w:left="360"/>
+        <w:rPr>
+          <w:rFonts w:ascii="Aptos" w:hAnsi="Aptos" w:cs="Quire Sans"/>
+          <w:sz w:val="28"/>
+          <w:szCs w:val="28"/>
+        </w:rPr>
+      </w:pPr>
+    </w:p>
+    <w:p>
+      <w:pPr>
+        <w:pStyle w:val="PargrafodaLista"/>
+        <w:ind w:left="360"/>
+        <w:rPr>
+          <w:rFonts w:ascii="Aptos" w:hAnsi="Aptos" w:cs="Quire Sans"/>
+          <w:sz w:val="28"/>
+          <w:szCs w:val="28"/>
+        </w:rPr>
+      </w:pPr>
+    </w:p>
+    <w:p>
+      <w:pPr>
+        <w:pStyle w:val="PargrafodaLista"/>
+        <w:ind w:left="360"/>
+        <w:rPr>
+          <w:rFonts w:ascii="Aptos" w:hAnsi="Aptos" w:cs="Quire Sans"/>
+          <w:sz w:val="28"/>
+          <w:szCs w:val="28"/>
+        </w:rPr>
+      </w:pPr>
+    </w:p>
+    <w:p>
+      <w:pPr>
+        <w:pStyle w:val="PargrafodaLista"/>
+        <w:ind w:left="360"/>
+        <w:rPr>
+          <w:rFonts w:ascii="Aptos" w:hAnsi="Aptos" w:cs="Quire Sans"/>
+          <w:sz w:val="28"/>
+          <w:szCs w:val="28"/>
+        </w:rPr>
+      </w:pPr>
+    </w:p>
+    <w:p>
+      <w:pPr>
+        <w:pStyle w:val="PargrafodaLista"/>
+        <w:ind w:left="360"/>
+        <w:rPr>
+          <w:rFonts w:ascii="Aptos" w:hAnsi="Aptos" w:cs="Quire Sans"/>
+          <w:sz w:val="28"/>
+          <w:szCs w:val="28"/>
+        </w:rPr>
+      </w:pPr>
+    </w:p>
+    <w:p>
+      <w:pPr>
+        <w:pStyle w:val="PargrafodaLista"/>
+        <w:ind w:left="360"/>
+        <w:rPr>
+          <w:rFonts w:ascii="Aptos" w:hAnsi="Aptos" w:cs="Quire Sans"/>
+          <w:sz w:val="28"/>
+          <w:szCs w:val="28"/>
+        </w:rPr>
+      </w:pPr>
+    </w:p>
+    <w:p>
+      <w:pPr>
+        <w:pStyle w:val="PargrafodaLista"/>
+        <w:ind w:left="360"/>
+        <w:rPr>
+          <w:rFonts w:ascii="Aptos" w:hAnsi="Aptos" w:cs="Quire Sans"/>
+          <w:sz w:val="28"/>
+          <w:szCs w:val="28"/>
+        </w:rPr>
+      </w:pPr>
+    </w:p>
+    <w:p>
+      <w:pPr>
+        <w:rPr>
+          <w:rFonts w:ascii="Quire Sans" w:hAnsi="Quire Sans" w:cs="Quire Sans"/>
+          <w:b/>
+          <w:bCs/>
+          <w:sz w:val="40"/>
+          <w:szCs w:val="40"/>
+        </w:rPr>
+      </w:pPr>
+      <w:r>
+        <w:rPr>
+          <w:rFonts w:ascii="Quire Sans" w:hAnsi="Quire Sans" w:cs="Quire Sans"/>
+          <w:b/>
+          <w:bCs/>
+          <w:sz w:val="40"/>
+          <w:szCs w:val="40"/>
+        </w:rPr>
+        <w:t xml:space="preserve"> </w:t>
+      </w:r>
+    </w:p>
+    <w:p>
+      <w:pPr>
+        <w:rPr>
+          <w:rFonts w:ascii="Quire Sans" w:hAnsi="Quire Sans" w:cs="Quire Sans"/>
+          <w:b/>
+          <w:bCs/>
+          <w:sz w:val="40"/>
+          <w:szCs w:val="40"/>
+        </w:rPr>
+      </w:pPr>
+      <w:r>
+        <w:rPr>
+          <w:rFonts w:ascii="Quire Sans" w:hAnsi="Quire Sans" w:cs="Quire Sans"/>
+          <w:b/>
+          <w:bCs/>
+          <w:sz w:val="40"/>
+          <w:szCs w:val="40"/>
+        </w:rPr>
+        <w:t xml:space="preserve"> Requisitos não funcionais:</w:t>
+      </w:r>
+    </w:p>
+    <w:p>
+      <w:pPr>
+        <w:rPr>
+          <w:rFonts w:ascii="Aptos" w:hAnsi="Aptos" w:cs="Quire Sans"/>
+          <w:sz w:val="24"/>
+          <w:szCs w:val="24"/>
+        </w:rPr>
+      </w:pPr>
+      <w:r>
+        <w:rPr>
+          <w:rFonts w:ascii="Quire Sans" w:hAnsi="Quire Sans" w:cs="Quire Sans"/>
+          <w:b/>
+          <w:bCs/>
+          <w:sz w:val="40"/>
+          <w:szCs w:val="40"/>
+        </w:rPr>
+        <w:t xml:space="preserve"> </w:t>
+      </w:r>
+    </w:p>
+    <w:tbl>
+      <w:tblPr>
+        <w:tblStyle w:val="Tabelacomgrade"/>
+        <w:tblW w:w="0" w:type="auto"/>
+        <w:tblLook w:val="04A0" w:firstRow="1" w:lastRow="0" w:firstColumn="1" w:lastColumn="0" w:noHBand="0" w:noVBand="1"/>
+      </w:tblPr>
+      <w:tblGrid>
+        <w:gridCol w:w="2831"/>
+        <w:gridCol w:w="2831"/>
+        <w:gridCol w:w="2832"/>
+      </w:tblGrid>
+      <w:tr>
+        <w:tc>
+          <w:tcPr>
+            <w:tcW w:w="2831" w:type="dxa"/>
+            <w:shd w:val="clear" w:color="auto" w:fill="FFC000" w:themeFill="accent4"/>
+          </w:tcPr>
+          <w:p>
+            <w:pPr>
+              <w:rPr>
+                <w:rFonts w:ascii="Aptos" w:hAnsi="Aptos" w:cs="Quire Sans"/>
+                <w:b/>
+                <w:bCs/>
+                <w:sz w:val="24"/>
+                <w:szCs w:val="24"/>
+              </w:rPr>
+            </w:pPr>
+            <w:r>
+              <w:rPr>
+                <w:rFonts w:ascii="Aptos" w:hAnsi="Aptos" w:cs="Quire Sans"/>
+                <w:b/>
+                <w:bCs/>
+                <w:sz w:val="24"/>
+                <w:szCs w:val="24"/>
+              </w:rPr>
+              <w:t>Requisito</w:t>
+            </w:r>
+          </w:p>
+        </w:tc>
+        <w:tc>
+          <w:tcPr>
+            <w:tcW w:w="2831" w:type="dxa"/>
+            <w:shd w:val="clear" w:color="auto" w:fill="FFC000" w:themeFill="accent4"/>
+          </w:tcPr>
+          <w:p>
+            <w:pPr>
+              <w:rPr>
+                <w:rFonts w:ascii="Aptos" w:hAnsi="Aptos" w:cs="Quire Sans"/>
+                <w:b/>
+                <w:bCs/>
+                <w:sz w:val="24"/>
+                <w:szCs w:val="24"/>
+              </w:rPr>
+            </w:pPr>
+            <w:r>
+              <w:rPr>
+                <w:rFonts w:ascii="Aptos" w:hAnsi="Aptos" w:cs="Quire Sans"/>
+                <w:b/>
+                <w:bCs/>
+                <w:sz w:val="24"/>
+                <w:szCs w:val="24"/>
+              </w:rPr>
+              <w:t>Descrição</w:t>
+            </w:r>
+          </w:p>
+        </w:tc>
+        <w:tc>
+          <w:tcPr>
+            <w:tcW w:w="2832" w:type="dxa"/>
+            <w:shd w:val="clear" w:color="auto" w:fill="FFC000" w:themeFill="accent4"/>
+          </w:tcPr>
+          <w:p>
+            <w:pPr>
+              <w:rPr>
+                <w:rFonts w:ascii="Aptos" w:hAnsi="Aptos" w:cs="Quire Sans"/>
+                <w:sz w:val="24"/>
+                <w:szCs w:val="24"/>
+              </w:rPr>
+            </w:pPr>
+            <w:r>
+              <w:rPr>
+                <w:rFonts w:ascii="Aptos" w:hAnsi="Aptos" w:cs="Quire Sans"/>
+                <w:b/>
+                <w:bCs/>
+                <w:sz w:val="24"/>
+                <w:szCs w:val="24"/>
+              </w:rPr>
+              <w:t>Importância</w:t>
+            </w:r>
+          </w:p>
+        </w:tc>
+      </w:tr>
+      <w:tr>
+        <w:tc>
+          <w:tcPr>
+            <w:tcW w:w="2831" w:type="dxa"/>
+          </w:tcPr>
+          <w:p>
+            <w:pPr>
+              <w:rPr>
+                <w:rFonts w:ascii="Aptos" w:hAnsi="Aptos" w:cs="Quire Sans"/>
+                <w:sz w:val="24"/>
+                <w:szCs w:val="24"/>
+              </w:rPr>
+            </w:pPr>
+            <w:r>
+              <w:rPr>
+                <w:rFonts w:ascii="Aptos" w:hAnsi="Aptos" w:cs="Quire Sans"/>
+                <w:sz w:val="24"/>
+                <w:szCs w:val="24"/>
+              </w:rPr>
+              <w:t>Banco de dados</w:t>
+            </w:r>
+          </w:p>
+        </w:tc>
+        <w:tc>
+          <w:tcPr>
+            <w:tcW w:w="2831" w:type="dxa"/>
+          </w:tcPr>
+          <w:p>
+            <w:pPr>
+              <w:rPr>
+                <w:rFonts w:ascii="Aptos" w:hAnsi="Aptos" w:cs="Quire Sans"/>
+                <w:sz w:val="24"/>
+                <w:szCs w:val="24"/>
+              </w:rPr>
+            </w:pPr>
+            <w:r>
+              <w:rPr>
+                <w:rFonts w:ascii="Aptos" w:hAnsi="Aptos" w:cs="Quire Sans"/>
+                <w:sz w:val="24"/>
+                <w:szCs w:val="24"/>
+              </w:rPr>
+              <w:t>Alocar e estruturar tabelas em um banco de dados MySQL para registro dos dados dos usuários</w:t>
+            </w:r>
+          </w:p>
+        </w:tc>
+        <w:tc>
+          <w:tcPr>
+            <w:tcW w:w="2832" w:type="dxa"/>
+          </w:tcPr>
+          <w:p>
+            <w:pPr>
+              <w:rPr>
+                <w:rFonts w:ascii="Aptos" w:hAnsi="Aptos" w:cs="Quire Sans"/>
+                <w:sz w:val="24"/>
+                <w:szCs w:val="24"/>
+              </w:rPr>
+            </w:pPr>
+            <w:r>
+              <w:rPr>
+                <w:rFonts w:ascii="Aptos" w:hAnsi="Aptos" w:cs="Quire Sans"/>
+                <w:sz w:val="24"/>
+                <w:szCs w:val="24"/>
+              </w:rPr>
+              <w:t>Essencial</w:t>
+            </w:r>
+          </w:p>
+        </w:tc>
+      </w:tr>
+      <w:tr>
+        <w:tc>
+          <w:tcPr>
+            <w:tcW w:w="2831" w:type="dxa"/>
+          </w:tcPr>
+          <w:p>
+            <w:pPr>
+              <w:rPr>
+                <w:rFonts w:ascii="Aptos" w:hAnsi="Aptos" w:cs="Quire Sans"/>
+                <w:sz w:val="24"/>
+                <w:szCs w:val="24"/>
+              </w:rPr>
+            </w:pPr>
+            <w:r>
+              <w:rPr>
+                <w:rFonts w:ascii="Aptos" w:hAnsi="Aptos" w:cs="Quire Sans"/>
+                <w:sz w:val="24"/>
+                <w:szCs w:val="24"/>
+              </w:rPr>
+              <w:t>Conexão</w:t>
+            </w:r>
+          </w:p>
+        </w:tc>
+        <w:tc>
+          <w:tcPr>
+            <w:tcW w:w="2831" w:type="dxa"/>
+          </w:tcPr>
+          <w:p>
+            <w:pPr>
+              <w:rPr>
+                <w:rFonts w:ascii="Aptos" w:hAnsi="Aptos" w:cs="Quire Sans"/>
+                <w:sz w:val="24"/>
+                <w:szCs w:val="24"/>
+              </w:rPr>
+            </w:pPr>
+            <w:r>
+              <w:rPr>
+                <w:rFonts w:ascii="Aptos" w:hAnsi="Aptos" w:cs="Quire Sans"/>
+                <w:sz w:val="24"/>
+                <w:szCs w:val="24"/>
+              </w:rPr>
+              <w:t>Garantir a funcionalidade do banco com o HTML</w:t>
+            </w:r>
+          </w:p>
+        </w:tc>
+        <w:tc>
+          <w:tcPr>
+            <w:tcW w:w="2832" w:type="dxa"/>
+          </w:tcPr>
+          <w:p>
+            <w:pPr>
+              <w:rPr>
+                <w:rFonts w:ascii="Aptos" w:hAnsi="Aptos" w:cs="Quire Sans"/>
+                <w:sz w:val="24"/>
+                <w:szCs w:val="24"/>
+              </w:rPr>
+            </w:pPr>
+            <w:r>
+              <w:rPr>
+                <w:rFonts w:ascii="Aptos" w:hAnsi="Aptos" w:cs="Quire Sans"/>
+                <w:sz w:val="24"/>
+                <w:szCs w:val="24"/>
+              </w:rPr>
+              <w:t>Essencial</w:t>
+            </w:r>
+          </w:p>
+        </w:tc>
+      </w:tr>
+      <w:tr>
+        <w:tc>
+          <w:tcPr>
+            <w:tcW w:w="2831" w:type="dxa"/>
+          </w:tcPr>
+          <w:p>
+            <w:pPr>
+              <w:rPr>
+                <w:rFonts w:ascii="Aptos" w:hAnsi="Aptos" w:cs="Quire Sans"/>
+                <w:sz w:val="24"/>
+                <w:szCs w:val="24"/>
+              </w:rPr>
+            </w:pPr>
+            <w:r>
+              <w:rPr>
+                <w:rFonts w:ascii="Aptos" w:hAnsi="Aptos" w:cs="Quire Sans"/>
+                <w:sz w:val="24"/>
+                <w:szCs w:val="24"/>
+              </w:rPr>
+              <w:t>Sistema operacional</w:t>
+            </w:r>
+          </w:p>
+        </w:tc>
+        <w:tc>
+          <w:tcPr>
+            <w:tcW w:w="2831" w:type="dxa"/>
+          </w:tcPr>
+          <w:p>
+            <w:pPr>
+              <w:rPr>
+                <w:rFonts w:ascii="Aptos" w:hAnsi="Aptos" w:cs="Quire Sans"/>
+                <w:sz w:val="24"/>
+                <w:szCs w:val="24"/>
+              </w:rPr>
+            </w:pPr>
+            <w:r>
+              <w:rPr>
+                <w:rFonts w:ascii="Aptos" w:hAnsi="Aptos" w:cs="Quire Sans"/>
+                <w:sz w:val="24"/>
+                <w:szCs w:val="24"/>
+              </w:rPr>
+              <w:t>O produto será desenvolvido em um SO Windows</w:t>
+            </w:r>
+          </w:p>
+        </w:tc>
+        <w:tc>
+          <w:tcPr>
+            <w:tcW w:w="2832" w:type="dxa"/>
+          </w:tcPr>
+          <w:p>
+            <w:pPr>
+              <w:rPr>
+                <w:rFonts w:ascii="Aptos" w:hAnsi="Aptos" w:cs="Quire Sans"/>
+                <w:sz w:val="24"/>
+                <w:szCs w:val="24"/>
+              </w:rPr>
+            </w:pPr>
+            <w:r>
+              <w:rPr>
+                <w:rFonts w:ascii="Aptos" w:hAnsi="Aptos" w:cs="Quire Sans"/>
+                <w:sz w:val="24"/>
+                <w:szCs w:val="24"/>
+              </w:rPr>
+              <w:t>Essencial</w:t>
+            </w:r>
+          </w:p>
+        </w:tc>
+      </w:tr>
+      <w:tr>
+        <w:tc>
+          <w:tcPr>
+            <w:tcW w:w="2831" w:type="dxa"/>
+          </w:tcPr>
+          <w:p>
+            <w:pPr>
+              <w:rPr>
+                <w:rFonts w:ascii="Aptos" w:hAnsi="Aptos" w:cs="Quire Sans"/>
+                <w:sz w:val="24"/>
+                <w:szCs w:val="24"/>
+              </w:rPr>
+            </w:pPr>
+            <w:r>
+              <w:rPr>
+                <w:rFonts w:ascii="Aptos" w:hAnsi="Aptos" w:cs="Quire Sans"/>
+                <w:sz w:val="24"/>
+                <w:szCs w:val="24"/>
+              </w:rPr>
+              <w:lastRenderedPageBreak/>
+              <w:t>Linguagem</w:t>
+            </w:r>
+          </w:p>
+        </w:tc>
+        <w:tc>
+          <w:tcPr>
+            <w:tcW w:w="2831" w:type="dxa"/>
+          </w:tcPr>
+          <w:p>
+            <w:pPr>
+              <w:rPr>
+                <w:rFonts w:ascii="Aptos" w:hAnsi="Aptos" w:cs="Quire Sans"/>
+                <w:sz w:val="24"/>
+                <w:szCs w:val="24"/>
+              </w:rPr>
+            </w:pPr>
+            <w:r>
+              <w:rPr>
+                <w:rFonts w:ascii="Aptos" w:hAnsi="Aptos" w:cs="Quire Sans"/>
+                <w:sz w:val="24"/>
+                <w:szCs w:val="24"/>
+              </w:rPr>
+              <w:t>Linguagem de programação usada Javascript</w:t>
+            </w:r>
+          </w:p>
+        </w:tc>
+        <w:tc>
+          <w:tcPr>
+            <w:tcW w:w="2832" w:type="dxa"/>
+          </w:tcPr>
+          <w:p>
+            <w:pPr>
+              <w:rPr>
+                <w:rFonts w:ascii="Aptos" w:hAnsi="Aptos" w:cs="Quire Sans"/>
+                <w:sz w:val="24"/>
+                <w:szCs w:val="24"/>
+              </w:rPr>
+            </w:pPr>
+            <w:r>
+              <w:rPr>
+                <w:rFonts w:ascii="Aptos" w:hAnsi="Aptos" w:cs="Quire Sans"/>
+                <w:sz w:val="24"/>
+                <w:szCs w:val="24"/>
+              </w:rPr>
+              <w:t>Essencial</w:t>
+            </w:r>
+          </w:p>
+        </w:tc>
+      </w:tr>
+      <w:tr>
+        <w:tc>
+          <w:tcPr>
+            <w:tcW w:w="2831" w:type="dxa"/>
+          </w:tcPr>
+          <w:p>
+            <w:pPr>
+              <w:rPr>
+                <w:rFonts w:ascii="Aptos" w:hAnsi="Aptos" w:cs="Quire Sans"/>
+                <w:sz w:val="24"/>
+                <w:szCs w:val="24"/>
+              </w:rPr>
+            </w:pPr>
+            <w:r>
+              <w:rPr>
+                <w:rFonts w:ascii="Aptos" w:hAnsi="Aptos" w:cs="Quire Sans"/>
+                <w:sz w:val="24"/>
+                <w:szCs w:val="24"/>
+              </w:rPr>
+              <w:t xml:space="preserve">Atividades no </w:t>
+            </w:r>
+            <w:proofErr w:type="spellStart"/>
+            <w:r>
+              <w:rPr>
+                <w:rFonts w:ascii="Aptos" w:hAnsi="Aptos" w:cs="Quire Sans"/>
+                <w:sz w:val="24"/>
+                <w:szCs w:val="24"/>
+              </w:rPr>
+              <w:t>Trello</w:t>
+            </w:r>
+            <w:proofErr w:type="spellEnd"/>
+          </w:p>
+        </w:tc>
+        <w:tc>
+          <w:tcPr>
+            <w:tcW w:w="2831" w:type="dxa"/>
+          </w:tcPr>
+          <w:p>
+            <w:pPr>
+              <w:rPr>
+                <w:rFonts w:ascii="Aptos" w:hAnsi="Aptos" w:cs="Quire Sans"/>
+                <w:sz w:val="24"/>
+                <w:szCs w:val="24"/>
+              </w:rPr>
+            </w:pPr>
+            <w:r>
+              <w:rPr>
+                <w:rFonts w:ascii="Aptos" w:hAnsi="Aptos" w:cs="Quire Sans"/>
+                <w:sz w:val="24"/>
+                <w:szCs w:val="24"/>
+              </w:rPr>
+              <w:t xml:space="preserve">Organizar e classificar os requisitos do projeto no </w:t>
+            </w:r>
+            <w:proofErr w:type="spellStart"/>
+            <w:r>
+              <w:rPr>
+                <w:rFonts w:ascii="Aptos" w:hAnsi="Aptos" w:cs="Quire Sans"/>
+                <w:sz w:val="24"/>
+                <w:szCs w:val="24"/>
+              </w:rPr>
+              <w:t>Trello</w:t>
+            </w:r>
+            <w:proofErr w:type="spellEnd"/>
+          </w:p>
+        </w:tc>
+        <w:tc>
+          <w:tcPr>
+            <w:tcW w:w="2832" w:type="dxa"/>
+          </w:tcPr>
+          <w:p>
+            <w:pPr>
+              <w:rPr>
+                <w:rFonts w:ascii="Aptos" w:hAnsi="Aptos" w:cs="Quire Sans"/>
+                <w:sz w:val="24"/>
+                <w:szCs w:val="24"/>
+              </w:rPr>
+            </w:pPr>
+            <w:r>
+              <w:rPr>
+                <w:rFonts w:ascii="Aptos" w:hAnsi="Aptos" w:cs="Quire Sans"/>
+                <w:sz w:val="24"/>
+                <w:szCs w:val="24"/>
+              </w:rPr>
+              <w:t>Essencial</w:t>
+            </w:r>
+          </w:p>
+        </w:tc>
+      </w:tr>
+      <w:tr>
+        <w:tc>
+          <w:tcPr>
+            <w:tcW w:w="2831" w:type="dxa"/>
+          </w:tcPr>
+          <w:p>
+            <w:pPr>
+              <w:rPr>
+                <w:rFonts w:ascii="Aptos" w:hAnsi="Aptos" w:cs="Quire Sans"/>
+                <w:sz w:val="24"/>
+                <w:szCs w:val="24"/>
+              </w:rPr>
+            </w:pPr>
+            <w:r>
+              <w:rPr>
+                <w:rFonts w:ascii="Aptos" w:hAnsi="Aptos" w:cs="Quire Sans"/>
+                <w:sz w:val="24"/>
+                <w:szCs w:val="24"/>
+              </w:rPr>
+              <w:t xml:space="preserve">Modelagem Lógica </w:t>
+            </w:r>
+          </w:p>
+        </w:tc>
+        <w:tc>
+          <w:tcPr>
+            <w:tcW w:w="2831" w:type="dxa"/>
+          </w:tcPr>
+          <w:p>
+            <w:pPr>
+              <w:rPr>
+                <w:rFonts w:ascii="Aptos" w:hAnsi="Aptos" w:cs="Quire Sans"/>
+                <w:sz w:val="24"/>
+                <w:szCs w:val="24"/>
+              </w:rPr>
+            </w:pPr>
+            <w:r>
+              <w:rPr>
+                <w:rFonts w:ascii="Aptos" w:hAnsi="Aptos" w:cs="Quire Sans"/>
+                <w:sz w:val="24"/>
+                <w:szCs w:val="24"/>
+              </w:rPr>
+              <w:t>Modelagem das tabelas do banco de dados do projeto</w:t>
+            </w:r>
+          </w:p>
+        </w:tc>
+        <w:tc>
+          <w:tcPr>
+            <w:tcW w:w="2832" w:type="dxa"/>
+          </w:tcPr>
+          <w:p>
+            <w:pPr>
+              <w:rPr>
+                <w:rFonts w:ascii="Aptos" w:hAnsi="Aptos" w:cs="Quire Sans"/>
+                <w:sz w:val="24"/>
+                <w:szCs w:val="24"/>
+              </w:rPr>
+            </w:pPr>
+            <w:r>
+              <w:rPr>
+                <w:rFonts w:ascii="Aptos" w:hAnsi="Aptos" w:cs="Quire Sans"/>
+                <w:sz w:val="24"/>
+                <w:szCs w:val="24"/>
+              </w:rPr>
+              <w:t>Essencial</w:t>
+            </w:r>
+          </w:p>
+        </w:tc>
+      </w:tr>
+      <w:tr>
+        <w:tc>
+          <w:tcPr>
+            <w:tcW w:w="2831" w:type="dxa"/>
+          </w:tcPr>
+          <w:p>
+            <w:pPr>
+              <w:rPr>
+                <w:rFonts w:ascii="Aptos" w:hAnsi="Aptos" w:cs="Quire Sans"/>
+                <w:sz w:val="24"/>
+                <w:szCs w:val="24"/>
+              </w:rPr>
+            </w:pPr>
+            <w:r>
+              <w:rPr>
+                <w:rFonts w:ascii="Aptos" w:hAnsi="Aptos" w:cs="Quire Sans"/>
+                <w:sz w:val="24"/>
+                <w:szCs w:val="24"/>
+              </w:rPr>
+              <w:t>Tela de cadastro</w:t>
+            </w:r>
+          </w:p>
+        </w:tc>
+        <w:tc>
+          <w:tcPr>
+            <w:tcW w:w="2831" w:type="dxa"/>
+          </w:tcPr>
+          <w:p>
+            <w:pPr>
+              <w:rPr>
+                <w:rFonts w:ascii="Aptos" w:hAnsi="Aptos" w:cs="Quire Sans"/>
+                <w:sz w:val="24"/>
+                <w:szCs w:val="24"/>
+              </w:rPr>
+            </w:pPr>
+            <w:r>
+              <w:rPr>
+                <w:rFonts w:ascii="Aptos" w:hAnsi="Aptos" w:cs="Quire Sans"/>
+                <w:sz w:val="24"/>
+                <w:szCs w:val="24"/>
+              </w:rPr>
+              <w:t>Validação dos valores colocados pelo usuário</w:t>
+            </w:r>
+          </w:p>
+        </w:tc>
+        <w:tc>
+          <w:tcPr>
+            <w:tcW w:w="2832" w:type="dxa"/>
+          </w:tcPr>
+          <w:p>
+            <w:pPr>
+              <w:rPr>
+                <w:rFonts w:ascii="Aptos" w:hAnsi="Aptos" w:cs="Quire Sans"/>
+                <w:sz w:val="24"/>
+                <w:szCs w:val="24"/>
+              </w:rPr>
+            </w:pPr>
+            <w:r>
+              <w:rPr>
+                <w:rFonts w:ascii="Aptos" w:hAnsi="Aptos" w:cs="Quire Sans"/>
+                <w:sz w:val="24"/>
+                <w:szCs w:val="24"/>
+              </w:rPr>
+              <w:t>Essencial</w:t>
+            </w:r>
+          </w:p>
+        </w:tc>
+      </w:tr>
+      <w:tr>
+        <w:tc>
+          <w:tcPr>
+            <w:tcW w:w="2831" w:type="dxa"/>
+          </w:tcPr>
+          <w:p>
+            <w:pPr>
+              <w:rPr>
+                <w:rFonts w:ascii="Aptos" w:hAnsi="Aptos" w:cs="Quire Sans"/>
+                <w:sz w:val="24"/>
+                <w:szCs w:val="24"/>
+              </w:rPr>
+            </w:pPr>
+            <w:r>
+              <w:rPr>
+                <w:rFonts w:ascii="Aptos" w:hAnsi="Aptos" w:cs="Quire Sans"/>
+                <w:sz w:val="24"/>
+                <w:szCs w:val="24"/>
+              </w:rPr>
+              <w:t>Tela de login</w:t>
+            </w:r>
+          </w:p>
+        </w:tc>
+        <w:tc>
+          <w:tcPr>
+            <w:tcW w:w="2831" w:type="dxa"/>
+          </w:tcPr>
+          <w:p>
+            <w:pPr>
+              <w:rPr>
+                <w:rFonts w:ascii="Aptos" w:hAnsi="Aptos" w:cs="Quire Sans"/>
+                <w:sz w:val="24"/>
+                <w:szCs w:val="24"/>
+              </w:rPr>
+            </w:pPr>
+            <w:r>
+              <w:rPr>
+                <w:rFonts w:ascii="Aptos" w:hAnsi="Aptos" w:cs="Quire Sans"/>
+                <w:sz w:val="24"/>
+                <w:szCs w:val="24"/>
+              </w:rPr>
+              <w:t>Validação dos valores colocados pelo usuário</w:t>
+            </w:r>
+          </w:p>
+        </w:tc>
+        <w:tc>
+          <w:tcPr>
+            <w:tcW w:w="2832" w:type="dxa"/>
+          </w:tcPr>
+          <w:p>
+            <w:pPr>
+              <w:rPr>
+                <w:rFonts w:ascii="Aptos" w:hAnsi="Aptos" w:cs="Quire Sans"/>
+                <w:sz w:val="24"/>
+                <w:szCs w:val="24"/>
+              </w:rPr>
+            </w:pPr>
+            <w:r>
+              <w:rPr>
+                <w:rFonts w:ascii="Aptos" w:hAnsi="Aptos" w:cs="Quire Sans"/>
+                <w:sz w:val="24"/>
+                <w:szCs w:val="24"/>
+              </w:rPr>
+              <w:t>Essencial</w:t>
+            </w:r>
+          </w:p>
+        </w:tc>
+      </w:tr>
+    </w:tbl>
+    <w:p>
+      <w:pPr>
+        <w:rPr>
+          <w:rFonts w:ascii="Aptos" w:hAnsi="Aptos" w:cs="Quire Sans"/>
+          <w:sz w:val="24"/>
+          <w:szCs w:val="24"/>
+        </w:rPr>
+      </w:pPr>
+    </w:p>
+    <w:p>
+      <w:pPr>
+        <w:rPr>
+          <w:rFonts w:ascii="Quire Sans" w:hAnsi="Quire Sans" w:cs="Quire Sans"/>
+          <w:b/>
+          <w:bCs/>
+          <w:sz w:val="40"/>
+          <w:szCs w:val="40"/>
+        </w:rPr>
+      </w:pPr>
+    </w:p>
+    <w:p>
+      <w:pPr>
+        <w:pStyle w:val="PargrafodaLista"/>
+        <w:ind w:left="360"/>
+        <w:rPr>
+          <w:rFonts w:ascii="Aptos" w:hAnsi="Aptos" w:cs="Quire Sans"/>
+          <w:sz w:val="28"/>
+          <w:szCs w:val="28"/>
+        </w:rPr>
+      </w:pPr>
+    </w:p>
+    <w:p>
+      <w:pPr>
+        <w:pStyle w:val="PargrafodaLista"/>
+        <w:ind w:left="360"/>
+        <w:rPr>
+          <w:rFonts w:ascii="Quire Sans" w:hAnsi="Quire Sans" w:cs="Quire Sans"/>
+          <w:b/>
+          <w:bCs/>
+          <w:sz w:val="40"/>
+          <w:szCs w:val="40"/>
         </w:rPr>
       </w:pPr>
     </w:p>
@@ -2290,6 +4568,648 @@
     </w:sectPr>
   </w:body>
 </w:document>
+</file>
+
+<file path=word/numbering.xml><?xml version="1.0" encoding="utf-8"?>
+<w:numbering xmlns:wpc="http://schemas.microsoft.com/office/word/2010/wordprocessingCanvas" xmlns:cx="http://schemas.microsoft.com/office/drawing/2014/chartex" xmlns:cx1="http://schemas.microsoft.com/office/drawing/2015/9/8/chartex" xmlns:cx2="http://schemas.microsoft.com/office/drawing/2015/10/21/chartex" xmlns:cx3="http://schemas.microsoft.com/office/drawing/2016/5/9/chartex" xmlns:cx4="http://schemas.microsoft.com/office/drawing/2016/5/10/chartex" xmlns:cx5="http://schemas.microsoft.com/office/drawing/2016/5/11/chartex" xmlns:cx6="http://schemas.microsoft.com/office/drawing/2016/5/12/chartex" xmlns:cx7="http://schemas.microsoft.com/office/drawing/2016/5/13/chartex" xmlns:cx8="http://schemas.microsoft.com/office/drawing/2016/5/14/chartex" xmlns:mc="http://schemas.openxmlformats.org/markup-compatibility/2006" xmlns:aink="http://schemas.microsoft.com/office/drawing/2016/ink" xmlns:am3d="http://schemas.microsoft.com/office/drawing/2017/model3d" xmlns:o="urn:schemas-microsoft-com:office:office" xmlns:oel="http://schemas.microsoft.com/office/2019/extlst" xmlns:r="http://schemas.openxmlformats.org/officeDocument/2006/relationships" xmlns:m="http://schemas.openxmlformats.org/officeDocument/2006/math" xmlns:v="urn:schemas-microsoft-com:vml" xmlns:wp14="http://schemas.microsoft.com/office/word/2010/wordprocessingDrawing" xmlns:wp="http://schemas.openxmlformats.org/drawingml/2006/wordprocessingDrawing" xmlns:w10="urn:schemas-microsoft-com:office:word" xmlns:w="http://schemas.openxmlformats.org/wordprocessingml/2006/main" xmlns:w14="http://schemas.microsoft.com/office/word/2010/wordml" xmlns:w15="http://schemas.microsoft.com/office/word/2012/wordml" xmlns:w16cex="http://schemas.microsoft.com/office/word/2018/wordml/cex" xmlns:w16cid="http://schemas.microsoft.com/office/word/2016/wordml/cid" xmlns:w16="http://schemas.microsoft.com/office/word/2018/wordml" xmlns:w16sdtdh="http://schemas.microsoft.com/office/word/2020/wordml/sdtdatahash" xmlns:w16se="http://schemas.microsoft.com/office/word/2015/wordml/symex" xmlns:wpg="http://schemas.microsoft.com/office/word/2010/wordprocessingGroup" xmlns:wpi="http://schemas.microsoft.com/office/word/2010/wordprocessingInk" xmlns:wne="http://schemas.microsoft.com/office/word/2006/wordml" xmlns:wps="http://schemas.microsoft.com/office/word/2010/wordprocessingShape" mc:Ignorable="w14 w15 w16se w16cid w16 w16cex w16sdtdh wp14">
+  <w:abstractNum w:abstractNumId="0" w15:restartNumberingAfterBreak="0">
+    <w:nsid w:val="00056C36"/>
+    <w:multiLevelType w:val="hybridMultilevel"/>
+    <w:tmpl w:val="4DBEF2EE"/>
+    <w:lvl w:ilvl="0" w:tplc="3E1A002E">
+      <w:start w:val="1"/>
+      <w:numFmt w:val="bullet"/>
+      <w:lvlText w:val=""/>
+      <w:lvlJc w:val="left"/>
+      <w:pPr>
+        <w:ind w:left="1494" w:hanging="360"/>
+      </w:pPr>
+      <w:rPr>
+        <w:rFonts w:ascii="Symbol" w:hAnsi="Symbol" w:hint="default"/>
+        <w:sz w:val="20"/>
+        <w:szCs w:val="20"/>
+      </w:rPr>
+    </w:lvl>
+    <w:lvl w:ilvl="1" w:tplc="04160003" w:tentative="1">
+      <w:start w:val="1"/>
+      <w:numFmt w:val="bullet"/>
+      <w:lvlText w:val="o"/>
+      <w:lvlJc w:val="left"/>
+      <w:pPr>
+        <w:ind w:left="2214" w:hanging="360"/>
+      </w:pPr>
+      <w:rPr>
+        <w:rFonts w:ascii="Courier New" w:hAnsi="Courier New" w:cs="Courier New" w:hint="default"/>
+      </w:rPr>
+    </w:lvl>
+    <w:lvl w:ilvl="2" w:tplc="04160005" w:tentative="1">
+      <w:start w:val="1"/>
+      <w:numFmt w:val="bullet"/>
+      <w:lvlText w:val=""/>
+      <w:lvlJc w:val="left"/>
+      <w:pPr>
+        <w:ind w:left="2934" w:hanging="360"/>
+      </w:pPr>
+      <w:rPr>
+        <w:rFonts w:ascii="Wingdings" w:hAnsi="Wingdings" w:hint="default"/>
+      </w:rPr>
+    </w:lvl>
+    <w:lvl w:ilvl="3" w:tplc="04160001" w:tentative="1">
+      <w:start w:val="1"/>
+      <w:numFmt w:val="bullet"/>
+      <w:lvlText w:val=""/>
+      <w:lvlJc w:val="left"/>
+      <w:pPr>
+        <w:ind w:left="3654" w:hanging="360"/>
+      </w:pPr>
+      <w:rPr>
+        <w:rFonts w:ascii="Symbol" w:hAnsi="Symbol" w:hint="default"/>
+      </w:rPr>
+    </w:lvl>
+    <w:lvl w:ilvl="4" w:tplc="04160003" w:tentative="1">
+      <w:start w:val="1"/>
+      <w:numFmt w:val="bullet"/>
+      <w:lvlText w:val="o"/>
+      <w:lvlJc w:val="left"/>
+      <w:pPr>
+        <w:ind w:left="4374" w:hanging="360"/>
+      </w:pPr>
+      <w:rPr>
+        <w:rFonts w:ascii="Courier New" w:hAnsi="Courier New" w:cs="Courier New" w:hint="default"/>
+      </w:rPr>
+    </w:lvl>
+    <w:lvl w:ilvl="5" w:tplc="04160005" w:tentative="1">
+      <w:start w:val="1"/>
+      <w:numFmt w:val="bullet"/>
+      <w:lvlText w:val=""/>
+      <w:lvlJc w:val="left"/>
+      <w:pPr>
+        <w:ind w:left="5094" w:hanging="360"/>
+      </w:pPr>
+      <w:rPr>
+        <w:rFonts w:ascii="Wingdings" w:hAnsi="Wingdings" w:hint="default"/>
+      </w:rPr>
+    </w:lvl>
+    <w:lvl w:ilvl="6" w:tplc="04160001" w:tentative="1">
+      <w:start w:val="1"/>
+      <w:numFmt w:val="bullet"/>
+      <w:lvlText w:val=""/>
+      <w:lvlJc w:val="left"/>
+      <w:pPr>
+        <w:ind w:left="5814" w:hanging="360"/>
+      </w:pPr>
+      <w:rPr>
+        <w:rFonts w:ascii="Symbol" w:hAnsi="Symbol" w:hint="default"/>
+      </w:rPr>
+    </w:lvl>
+    <w:lvl w:ilvl="7" w:tplc="04160003" w:tentative="1">
+      <w:start w:val="1"/>
+      <w:numFmt w:val="bullet"/>
+      <w:lvlText w:val="o"/>
+      <w:lvlJc w:val="left"/>
+      <w:pPr>
+        <w:ind w:left="6534" w:hanging="360"/>
+      </w:pPr>
+      <w:rPr>
+        <w:rFonts w:ascii="Courier New" w:hAnsi="Courier New" w:cs="Courier New" w:hint="default"/>
+      </w:rPr>
+    </w:lvl>
+    <w:lvl w:ilvl="8" w:tplc="04160005" w:tentative="1">
+      <w:start w:val="1"/>
+      <w:numFmt w:val="bullet"/>
+      <w:lvlText w:val=""/>
+      <w:lvlJc w:val="left"/>
+      <w:pPr>
+        <w:ind w:left="7254" w:hanging="360"/>
+      </w:pPr>
+      <w:rPr>
+        <w:rFonts w:ascii="Wingdings" w:hAnsi="Wingdings" w:hint="default"/>
+      </w:rPr>
+    </w:lvl>
+  </w:abstractNum>
+  <w:abstractNum w:abstractNumId="1" w15:restartNumberingAfterBreak="0">
+    <w:nsid w:val="0889284F"/>
+    <w:multiLevelType w:val="multilevel"/>
+    <w:tmpl w:val="04160021"/>
+    <w:lvl w:ilvl="0">
+      <w:start w:val="1"/>
+      <w:numFmt w:val="bullet"/>
+      <w:lvlText w:val=""/>
+      <w:lvlJc w:val="left"/>
+      <w:pPr>
+        <w:ind w:left="360" w:hanging="360"/>
+      </w:pPr>
+      <w:rPr>
+        <w:rFonts w:ascii="Wingdings" w:hAnsi="Wingdings" w:hint="default"/>
+      </w:rPr>
+    </w:lvl>
+    <w:lvl w:ilvl="1">
+      <w:start w:val="1"/>
+      <w:numFmt w:val="bullet"/>
+      <w:lvlText w:val=""/>
+      <w:lvlJc w:val="left"/>
+      <w:pPr>
+        <w:ind w:left="720" w:hanging="360"/>
+      </w:pPr>
+      <w:rPr>
+        <w:rFonts w:ascii="Wingdings" w:hAnsi="Wingdings" w:hint="default"/>
+      </w:rPr>
+    </w:lvl>
+    <w:lvl w:ilvl="2">
+      <w:start w:val="1"/>
+      <w:numFmt w:val="bullet"/>
+      <w:lvlText w:val=""/>
+      <w:lvlJc w:val="left"/>
+      <w:pPr>
+        <w:ind w:left="1080" w:hanging="360"/>
+      </w:pPr>
+      <w:rPr>
+        <w:rFonts w:ascii="Wingdings" w:hAnsi="Wingdings" w:hint="default"/>
+      </w:rPr>
+    </w:lvl>
+    <w:lvl w:ilvl="3">
+      <w:start w:val="1"/>
+      <w:numFmt w:val="bullet"/>
+      <w:lvlText w:val=""/>
+      <w:lvlJc w:val="left"/>
+      <w:pPr>
+        <w:ind w:left="1440" w:hanging="360"/>
+      </w:pPr>
+      <w:rPr>
+        <w:rFonts w:ascii="Symbol" w:hAnsi="Symbol" w:hint="default"/>
+      </w:rPr>
+    </w:lvl>
+    <w:lvl w:ilvl="4">
+      <w:start w:val="1"/>
+      <w:numFmt w:val="bullet"/>
+      <w:lvlText w:val=""/>
+      <w:lvlJc w:val="left"/>
+      <w:pPr>
+        <w:ind w:left="1800" w:hanging="360"/>
+      </w:pPr>
+      <w:rPr>
+        <w:rFonts w:ascii="Symbol" w:hAnsi="Symbol" w:hint="default"/>
+      </w:rPr>
+    </w:lvl>
+    <w:lvl w:ilvl="5">
+      <w:start w:val="1"/>
+      <w:numFmt w:val="bullet"/>
+      <w:lvlText w:val=""/>
+      <w:lvlJc w:val="left"/>
+      <w:pPr>
+        <w:ind w:left="2160" w:hanging="360"/>
+      </w:pPr>
+      <w:rPr>
+        <w:rFonts w:ascii="Wingdings" w:hAnsi="Wingdings" w:hint="default"/>
+      </w:rPr>
+    </w:lvl>
+    <w:lvl w:ilvl="6">
+      <w:start w:val="1"/>
+      <w:numFmt w:val="bullet"/>
+      <w:lvlText w:val=""/>
+      <w:lvlJc w:val="left"/>
+      <w:pPr>
+        <w:ind w:left="2520" w:hanging="360"/>
+      </w:pPr>
+      <w:rPr>
+        <w:rFonts w:ascii="Wingdings" w:hAnsi="Wingdings" w:hint="default"/>
+      </w:rPr>
+    </w:lvl>
+    <w:lvl w:ilvl="7">
+      <w:start w:val="1"/>
+      <w:numFmt w:val="bullet"/>
+      <w:lvlText w:val=""/>
+      <w:lvlJc w:val="left"/>
+      <w:pPr>
+        <w:ind w:left="2880" w:hanging="360"/>
+      </w:pPr>
+      <w:rPr>
+        <w:rFonts w:ascii="Symbol" w:hAnsi="Symbol" w:hint="default"/>
+      </w:rPr>
+    </w:lvl>
+    <w:lvl w:ilvl="8">
+      <w:start w:val="1"/>
+      <w:numFmt w:val="bullet"/>
+      <w:lvlText w:val=""/>
+      <w:lvlJc w:val="left"/>
+      <w:pPr>
+        <w:ind w:left="3240" w:hanging="360"/>
+      </w:pPr>
+      <w:rPr>
+        <w:rFonts w:ascii="Symbol" w:hAnsi="Symbol" w:hint="default"/>
+      </w:rPr>
+    </w:lvl>
+  </w:abstractNum>
+  <w:abstractNum w:abstractNumId="2" w15:restartNumberingAfterBreak="0">
+    <w:nsid w:val="286D2640"/>
+    <w:multiLevelType w:val="multilevel"/>
+    <w:tmpl w:val="BEAE9B5A"/>
+    <w:lvl w:ilvl="0">
+      <w:start w:val="1"/>
+      <w:numFmt w:val="bullet"/>
+      <w:lvlText w:val=""/>
+      <w:lvlJc w:val="left"/>
+      <w:rPr>
+        <w:rFonts w:ascii="Symbol" w:hAnsi="Symbol" w:hint="default"/>
+        <w:sz w:val="20"/>
+        <w:szCs w:val="20"/>
+      </w:rPr>
+    </w:lvl>
+    <w:lvl w:ilvl="1">
+      <w:numFmt w:val="decimal"/>
+      <w:lvlText w:val=""/>
+      <w:lvlJc w:val="left"/>
+    </w:lvl>
+    <w:lvl w:ilvl="2">
+      <w:numFmt w:val="decimal"/>
+      <w:lvlText w:val=""/>
+      <w:lvlJc w:val="left"/>
+    </w:lvl>
+    <w:lvl w:ilvl="3">
+      <w:numFmt w:val="decimal"/>
+      <w:lvlText w:val=""/>
+      <w:lvlJc w:val="left"/>
+    </w:lvl>
+    <w:lvl w:ilvl="4">
+      <w:numFmt w:val="decimal"/>
+      <w:lvlText w:val=""/>
+      <w:lvlJc w:val="left"/>
+    </w:lvl>
+    <w:lvl w:ilvl="5">
+      <w:numFmt w:val="decimal"/>
+      <w:lvlText w:val=""/>
+      <w:lvlJc w:val="left"/>
+    </w:lvl>
+    <w:lvl w:ilvl="6">
+      <w:numFmt w:val="decimal"/>
+      <w:lvlText w:val=""/>
+      <w:lvlJc w:val="left"/>
+    </w:lvl>
+    <w:lvl w:ilvl="7">
+      <w:numFmt w:val="decimal"/>
+      <w:lvlText w:val=""/>
+      <w:lvlJc w:val="left"/>
+    </w:lvl>
+    <w:lvl w:ilvl="8">
+      <w:numFmt w:val="decimal"/>
+      <w:lvlText w:val=""/>
+      <w:lvlJc w:val="left"/>
+    </w:lvl>
+  </w:abstractNum>
+  <w:abstractNum w:abstractNumId="3" w15:restartNumberingAfterBreak="0">
+    <w:nsid w:val="3E9C1920"/>
+    <w:multiLevelType w:val="multilevel"/>
+    <w:tmpl w:val="DBD644D6"/>
+    <w:lvl w:ilvl="0">
+      <w:start w:val="1"/>
+      <w:numFmt w:val="bullet"/>
+      <w:lvlText w:val=""/>
+      <w:lvlJc w:val="left"/>
+      <w:pPr>
+        <w:ind w:left="360" w:hanging="360"/>
+      </w:pPr>
+      <w:rPr>
+        <w:rFonts w:ascii="Symbol" w:hAnsi="Symbol" w:hint="default"/>
+        <w:sz w:val="20"/>
+        <w:szCs w:val="20"/>
+      </w:rPr>
+    </w:lvl>
+    <w:lvl w:ilvl="1">
+      <w:start w:val="1"/>
+      <w:numFmt w:val="bullet"/>
+      <w:lvlText w:val=""/>
+      <w:lvlJc w:val="left"/>
+      <w:pPr>
+        <w:ind w:left="720" w:hanging="360"/>
+      </w:pPr>
+      <w:rPr>
+        <w:rFonts w:ascii="Wingdings" w:hAnsi="Wingdings" w:hint="default"/>
+      </w:rPr>
+    </w:lvl>
+    <w:lvl w:ilvl="2">
+      <w:start w:val="1"/>
+      <w:numFmt w:val="bullet"/>
+      <w:lvlText w:val=""/>
+      <w:lvlJc w:val="left"/>
+      <w:pPr>
+        <w:ind w:left="1080" w:hanging="360"/>
+      </w:pPr>
+      <w:rPr>
+        <w:rFonts w:ascii="Wingdings" w:hAnsi="Wingdings" w:hint="default"/>
+      </w:rPr>
+    </w:lvl>
+    <w:lvl w:ilvl="3">
+      <w:start w:val="1"/>
+      <w:numFmt w:val="bullet"/>
+      <w:lvlText w:val=""/>
+      <w:lvlJc w:val="left"/>
+      <w:pPr>
+        <w:ind w:left="1440" w:hanging="360"/>
+      </w:pPr>
+      <w:rPr>
+        <w:rFonts w:ascii="Symbol" w:hAnsi="Symbol" w:hint="default"/>
+      </w:rPr>
+    </w:lvl>
+    <w:lvl w:ilvl="4">
+      <w:start w:val="1"/>
+      <w:numFmt w:val="bullet"/>
+      <w:lvlText w:val=""/>
+      <w:lvlJc w:val="left"/>
+      <w:pPr>
+        <w:ind w:left="1800" w:hanging="360"/>
+      </w:pPr>
+      <w:rPr>
+        <w:rFonts w:ascii="Symbol" w:hAnsi="Symbol" w:hint="default"/>
+      </w:rPr>
+    </w:lvl>
+    <w:lvl w:ilvl="5">
+      <w:start w:val="1"/>
+      <w:numFmt w:val="bullet"/>
+      <w:lvlText w:val=""/>
+      <w:lvlJc w:val="left"/>
+      <w:pPr>
+        <w:ind w:left="2160" w:hanging="360"/>
+      </w:pPr>
+      <w:rPr>
+        <w:rFonts w:ascii="Wingdings" w:hAnsi="Wingdings" w:hint="default"/>
+      </w:rPr>
+    </w:lvl>
+    <w:lvl w:ilvl="6">
+      <w:start w:val="1"/>
+      <w:numFmt w:val="bullet"/>
+      <w:lvlText w:val=""/>
+      <w:lvlJc w:val="left"/>
+      <w:pPr>
+        <w:ind w:left="2520" w:hanging="360"/>
+      </w:pPr>
+      <w:rPr>
+        <w:rFonts w:ascii="Wingdings" w:hAnsi="Wingdings" w:hint="default"/>
+      </w:rPr>
+    </w:lvl>
+    <w:lvl w:ilvl="7">
+      <w:start w:val="1"/>
+      <w:numFmt w:val="bullet"/>
+      <w:lvlText w:val=""/>
+      <w:lvlJc w:val="left"/>
+      <w:pPr>
+        <w:ind w:left="2880" w:hanging="360"/>
+      </w:pPr>
+      <w:rPr>
+        <w:rFonts w:ascii="Symbol" w:hAnsi="Symbol" w:hint="default"/>
+      </w:rPr>
+    </w:lvl>
+    <w:lvl w:ilvl="8">
+      <w:start w:val="1"/>
+      <w:numFmt w:val="bullet"/>
+      <w:lvlText w:val=""/>
+      <w:lvlJc w:val="left"/>
+      <w:pPr>
+        <w:ind w:left="3240" w:hanging="360"/>
+      </w:pPr>
+      <w:rPr>
+        <w:rFonts w:ascii="Symbol" w:hAnsi="Symbol" w:hint="default"/>
+      </w:rPr>
+    </w:lvl>
+  </w:abstractNum>
+  <w:abstractNum w:abstractNumId="4" w15:restartNumberingAfterBreak="0">
+    <w:nsid w:val="42E03A7F"/>
+    <w:multiLevelType w:val="multilevel"/>
+    <w:tmpl w:val="EC82E126"/>
+    <w:lvl w:ilvl="0">
+      <w:start w:val="1"/>
+      <w:numFmt w:val="bullet"/>
+      <w:lvlText w:val="•"/>
+      <w:lvlJc w:val="left"/>
+    </w:lvl>
+    <w:lvl w:ilvl="1">
+      <w:numFmt w:val="decimal"/>
+      <w:lvlText w:val=""/>
+      <w:lvlJc w:val="left"/>
+    </w:lvl>
+    <w:lvl w:ilvl="2">
+      <w:numFmt w:val="decimal"/>
+      <w:lvlText w:val=""/>
+      <w:lvlJc w:val="left"/>
+    </w:lvl>
+    <w:lvl w:ilvl="3">
+      <w:numFmt w:val="decimal"/>
+      <w:lvlText w:val=""/>
+      <w:lvlJc w:val="left"/>
+    </w:lvl>
+    <w:lvl w:ilvl="4">
+      <w:numFmt w:val="decimal"/>
+      <w:lvlText w:val=""/>
+      <w:lvlJc w:val="left"/>
+    </w:lvl>
+    <w:lvl w:ilvl="5">
+      <w:numFmt w:val="decimal"/>
+      <w:lvlText w:val=""/>
+      <w:lvlJc w:val="left"/>
+    </w:lvl>
+    <w:lvl w:ilvl="6">
+      <w:numFmt w:val="decimal"/>
+      <w:lvlText w:val=""/>
+      <w:lvlJc w:val="left"/>
+    </w:lvl>
+    <w:lvl w:ilvl="7">
+      <w:numFmt w:val="decimal"/>
+      <w:lvlText w:val=""/>
+      <w:lvlJc w:val="left"/>
+    </w:lvl>
+    <w:lvl w:ilvl="8">
+      <w:numFmt w:val="decimal"/>
+      <w:lvlText w:val=""/>
+      <w:lvlJc w:val="left"/>
+    </w:lvl>
+  </w:abstractNum>
+  <w:abstractNum w:abstractNumId="5" w15:restartNumberingAfterBreak="0">
+    <w:nsid w:val="6E841D62"/>
+    <w:multiLevelType w:val="multilevel"/>
+    <w:tmpl w:val="EC82E126"/>
+    <w:lvl w:ilvl="0">
+      <w:start w:val="1"/>
+      <w:numFmt w:val="bullet"/>
+      <w:lvlText w:val="•"/>
+      <w:lvlJc w:val="left"/>
+    </w:lvl>
+    <w:lvl w:ilvl="1">
+      <w:numFmt w:val="decimal"/>
+      <w:lvlText w:val=""/>
+      <w:lvlJc w:val="left"/>
+    </w:lvl>
+    <w:lvl w:ilvl="2">
+      <w:numFmt w:val="decimal"/>
+      <w:lvlText w:val=""/>
+      <w:lvlJc w:val="left"/>
+    </w:lvl>
+    <w:lvl w:ilvl="3">
+      <w:numFmt w:val="decimal"/>
+      <w:lvlText w:val=""/>
+      <w:lvlJc w:val="left"/>
+    </w:lvl>
+    <w:lvl w:ilvl="4">
+      <w:numFmt w:val="decimal"/>
+      <w:lvlText w:val=""/>
+      <w:lvlJc w:val="left"/>
+    </w:lvl>
+    <w:lvl w:ilvl="5">
+      <w:numFmt w:val="decimal"/>
+      <w:lvlText w:val=""/>
+      <w:lvlJc w:val="left"/>
+    </w:lvl>
+    <w:lvl w:ilvl="6">
+      <w:numFmt w:val="decimal"/>
+      <w:lvlText w:val=""/>
+      <w:lvlJc w:val="left"/>
+    </w:lvl>
+    <w:lvl w:ilvl="7">
+      <w:numFmt w:val="decimal"/>
+      <w:lvlText w:val=""/>
+      <w:lvlJc w:val="left"/>
+    </w:lvl>
+    <w:lvl w:ilvl="8">
+      <w:numFmt w:val="decimal"/>
+      <w:lvlText w:val=""/>
+      <w:lvlJc w:val="left"/>
+    </w:lvl>
+  </w:abstractNum>
+  <w:abstractNum w:abstractNumId="6" w15:restartNumberingAfterBreak="0">
+    <w:nsid w:val="712A2F21"/>
+    <w:multiLevelType w:val="multilevel"/>
+    <w:tmpl w:val="DBD644D6"/>
+    <w:lvl w:ilvl="0">
+      <w:start w:val="1"/>
+      <w:numFmt w:val="bullet"/>
+      <w:lvlText w:val=""/>
+      <w:lvlJc w:val="left"/>
+      <w:pPr>
+        <w:ind w:left="360" w:hanging="360"/>
+      </w:pPr>
+      <w:rPr>
+        <w:rFonts w:ascii="Symbol" w:hAnsi="Symbol" w:hint="default"/>
+        <w:sz w:val="20"/>
+        <w:szCs w:val="20"/>
+      </w:rPr>
+    </w:lvl>
+    <w:lvl w:ilvl="1">
+      <w:start w:val="1"/>
+      <w:numFmt w:val="bullet"/>
+      <w:lvlText w:val=""/>
+      <w:lvlJc w:val="left"/>
+      <w:pPr>
+        <w:ind w:left="720" w:hanging="360"/>
+      </w:pPr>
+      <w:rPr>
+        <w:rFonts w:ascii="Wingdings" w:hAnsi="Wingdings" w:hint="default"/>
+      </w:rPr>
+    </w:lvl>
+    <w:lvl w:ilvl="2">
+      <w:start w:val="1"/>
+      <w:numFmt w:val="bullet"/>
+      <w:lvlText w:val=""/>
+      <w:lvlJc w:val="left"/>
+      <w:pPr>
+        <w:ind w:left="1080" w:hanging="360"/>
+      </w:pPr>
+      <w:rPr>
+        <w:rFonts w:ascii="Wingdings" w:hAnsi="Wingdings" w:hint="default"/>
+      </w:rPr>
+    </w:lvl>
+    <w:lvl w:ilvl="3">
+      <w:start w:val="1"/>
+      <w:numFmt w:val="bullet"/>
+      <w:lvlText w:val=""/>
+      <w:lvlJc w:val="left"/>
+      <w:pPr>
+        <w:ind w:left="1440" w:hanging="360"/>
+      </w:pPr>
+      <w:rPr>
+        <w:rFonts w:ascii="Symbol" w:hAnsi="Symbol" w:hint="default"/>
+      </w:rPr>
+    </w:lvl>
+    <w:lvl w:ilvl="4">
+      <w:start w:val="1"/>
+      <w:numFmt w:val="bullet"/>
+      <w:lvlText w:val=""/>
+      <w:lvlJc w:val="left"/>
+      <w:pPr>
+        <w:ind w:left="1800" w:hanging="360"/>
+      </w:pPr>
+      <w:rPr>
+        <w:rFonts w:ascii="Symbol" w:hAnsi="Symbol" w:hint="default"/>
+      </w:rPr>
+    </w:lvl>
+    <w:lvl w:ilvl="5">
+      <w:start w:val="1"/>
+      <w:numFmt w:val="bullet"/>
+      <w:lvlText w:val=""/>
+      <w:lvlJc w:val="left"/>
+      <w:pPr>
+        <w:ind w:left="2160" w:hanging="360"/>
+      </w:pPr>
+      <w:rPr>
+        <w:rFonts w:ascii="Wingdings" w:hAnsi="Wingdings" w:hint="default"/>
+      </w:rPr>
+    </w:lvl>
+    <w:lvl w:ilvl="6">
+      <w:start w:val="1"/>
+      <w:numFmt w:val="bullet"/>
+      <w:lvlText w:val=""/>
+      <w:lvlJc w:val="left"/>
+      <w:pPr>
+        <w:ind w:left="2520" w:hanging="360"/>
+      </w:pPr>
+      <w:rPr>
+        <w:rFonts w:ascii="Wingdings" w:hAnsi="Wingdings" w:hint="default"/>
+      </w:rPr>
+    </w:lvl>
+    <w:lvl w:ilvl="7">
+      <w:start w:val="1"/>
+      <w:numFmt w:val="bullet"/>
+      <w:lvlText w:val=""/>
+      <w:lvlJc w:val="left"/>
+      <w:pPr>
+        <w:ind w:left="2880" w:hanging="360"/>
+      </w:pPr>
+      <w:rPr>
+        <w:rFonts w:ascii="Symbol" w:hAnsi="Symbol" w:hint="default"/>
+      </w:rPr>
+    </w:lvl>
+    <w:lvl w:ilvl="8">
+      <w:start w:val="1"/>
+      <w:numFmt w:val="bullet"/>
+      <w:lvlText w:val=""/>
+      <w:lvlJc w:val="left"/>
+      <w:pPr>
+        <w:ind w:left="3240" w:hanging="360"/>
+      </w:pPr>
+      <w:rPr>
+        <w:rFonts w:ascii="Symbol" w:hAnsi="Symbol" w:hint="default"/>
+      </w:rPr>
+    </w:lvl>
+  </w:abstractNum>
+  <w:num w:numId="1" w16cid:durableId="369763949">
+    <w:abstractNumId w:val="5"/>
+  </w:num>
+  <w:num w:numId="2" w16cid:durableId="1364748750">
+    <w:abstractNumId w:val="4"/>
+  </w:num>
+  <w:num w:numId="3" w16cid:durableId="851183360">
+    <w:abstractNumId w:val="2"/>
+  </w:num>
+  <w:num w:numId="4" w16cid:durableId="1023482007">
+    <w:abstractNumId w:val="0"/>
+  </w:num>
+  <w:num w:numId="5" w16cid:durableId="1976636517">
+    <w:abstractNumId w:val="1"/>
+  </w:num>
+  <w:num w:numId="6" w16cid:durableId="1360156653">
+    <w:abstractNumId w:val="6"/>
+  </w:num>
+  <w:num w:numId="7" w16cid:durableId="1924026281">
+    <w:abstractNumId w:val="3"/>
+  </w:num>
+</w:numbering>
 </file>
 
 <file path=word/styles.xml><?xml version="1.0" encoding="utf-8"?>
@@ -2696,7 +5616,6 @@
   <w:style w:type="character" w:default="1" w:styleId="Fontepargpadro">
     <w:name w:val="Default Paragraph Font"/>
     <w:uiPriority w:val="1"/>
-    <w:semiHidden/>
     <w:unhideWhenUsed/>
   </w:style>
   <w:style w:type="table" w:default="1" w:styleId="Tabelanormal">
@@ -2742,6 +5661,36 @@
       <w:color w:val="605E5C"/>
       <w:shd w:val="clear" w:color="auto" w:fill="E1DFDD"/>
     </w:rPr>
+  </w:style>
+  <w:style w:type="paragraph" w:styleId="PargrafodaLista">
+    <w:name w:val="List Paragraph"/>
+    <w:basedOn w:val="Normal"/>
+    <w:uiPriority w:val="34"/>
+    <w:qFormat/>
+    <w:rsid w:val="00810DF9"/>
+    <w:pPr>
+      <w:ind w:left="720"/>
+      <w:contextualSpacing/>
+    </w:pPr>
+  </w:style>
+  <w:style w:type="table" w:styleId="Tabelacomgrade">
+    <w:name w:val="Table Grid"/>
+    <w:basedOn w:val="Tabelanormal"/>
+    <w:uiPriority w:val="39"/>
+    <w:rsid w:val="00A95DFC"/>
+    <w:pPr>
+      <w:spacing w:after="0" w:line="240" w:lineRule="auto"/>
+    </w:pPr>
+    <w:tblPr>
+      <w:tblBorders>
+        <w:top w:val="single" w:sz="4" w:space="0" w:color="auto"/>
+        <w:left w:val="single" w:sz="4" w:space="0" w:color="auto"/>
+        <w:bottom w:val="single" w:sz="4" w:space="0" w:color="auto"/>
+        <w:right w:val="single" w:sz="4" w:space="0" w:color="auto"/>
+        <w:insideH w:val="single" w:sz="4" w:space="0" w:color="auto"/>
+        <w:insideV w:val="single" w:sz="4" w:space="0" w:color="auto"/>
+      </w:tblBorders>
+    </w:tblPr>
   </w:style>
 </w:styles>
 </file>

</xml_diff>